<commit_message>
Capitulo 4 -Base de datos-
Añadí el entidad-relación al cap 4
</commit_message>
<xml_diff>
--- a/Documentacion/CapituloIV.docx
+++ b/Documentacion/CapituloIV.docx
@@ -402,10 +402,7 @@
     <w:p/>
     <w:p/>
     <w:p/>
-    <w:p>
-      <w:bookmarkStart w:id="0" w:name="_GoBack"/>
-      <w:bookmarkEnd w:id="0"/>
-    </w:p>
+    <w:p/>
     <w:p>
       <w:pPr>
         <w:tabs>
@@ -2888,7 +2885,7 @@
             <w:noProof/>
             <w:webHidden/>
           </w:rPr>
-          <w:t>30</w:t>
+          <w:t>31</w:t>
         </w:r>
         <w:r>
           <w:rPr>
@@ -2966,7 +2963,7 @@
             <w:noProof/>
             <w:webHidden/>
           </w:rPr>
-          <w:t>32</w:t>
+          <w:t>33</w:t>
         </w:r>
         <w:r>
           <w:rPr>
@@ -3139,7 +3136,7 @@
         </w:rPr>
         <w:fldChar w:fldCharType="separate"/>
       </w:r>
-      <w:hyperlink r:id="rId9" w:anchor="_Toc427058339" w:history="1">
+      <w:hyperlink r:id="rId9" w:anchor="_Toc427247916" w:history="1">
         <w:r>
           <w:rPr>
             <w:rStyle w:val="Hipervnculo"/>
@@ -3147,6 +3144,7 @@
             <w:noProof/>
             <w:sz w:val="24"/>
             <w:szCs w:val="24"/>
+            <w:u w:val="none"/>
           </w:rPr>
           <w:t>Ilustración 1 Grafica emergencias</w:t>
         </w:r>
@@ -3178,7 +3176,7 @@
             <w:sz w:val="24"/>
             <w:szCs w:val="24"/>
           </w:rPr>
-          <w:instrText xml:space="preserve"> PAGEREF _Toc427058339 \h </w:instrText>
+          <w:instrText xml:space="preserve"> PAGEREF _Toc427247916 \h </w:instrText>
         </w:r>
         <w:r>
           <w:rPr>
@@ -3236,7 +3234,7 @@
           <w:lang w:eastAsia="es-MX"/>
         </w:rPr>
       </w:pPr>
-      <w:hyperlink r:id="rId10" w:anchor="_Toc427058340" w:history="1">
+      <w:hyperlink r:id="rId10" w:anchor="_Toc427247917" w:history="1">
         <w:r>
           <w:rPr>
             <w:rStyle w:val="Hipervnculo"/>
@@ -3244,6 +3242,7 @@
             <w:noProof/>
             <w:sz w:val="24"/>
             <w:szCs w:val="24"/>
+            <w:u w:val="none"/>
           </w:rPr>
           <w:t>Ilustración 2 Grafica emergencias en dos tipos de minas</w:t>
         </w:r>
@@ -3275,7 +3274,7 @@
             <w:sz w:val="24"/>
             <w:szCs w:val="24"/>
           </w:rPr>
-          <w:instrText xml:space="preserve"> PAGEREF _Toc427058340 \h </w:instrText>
+          <w:instrText xml:space="preserve"> PAGEREF _Toc427247917 \h </w:instrText>
         </w:r>
         <w:r>
           <w:rPr>
@@ -3333,7 +3332,7 @@
           <w:lang w:eastAsia="es-MX"/>
         </w:rPr>
       </w:pPr>
-      <w:hyperlink w:anchor="_Toc427058341" w:history="1">
+      <w:hyperlink w:anchor="_Toc427247918" w:history="1">
         <w:r>
           <w:rPr>
             <w:rStyle w:val="Hipervnculo"/>
@@ -3341,6 +3340,7 @@
             <w:noProof/>
             <w:sz w:val="24"/>
             <w:szCs w:val="24"/>
+            <w:u w:val="none"/>
           </w:rPr>
           <w:t>Ilustración 3 Grafica fatalidades</w:t>
         </w:r>
@@ -3372,7 +3372,7 @@
             <w:sz w:val="24"/>
             <w:szCs w:val="24"/>
           </w:rPr>
-          <w:instrText xml:space="preserve"> PAGEREF _Toc427058341 \h </w:instrText>
+          <w:instrText xml:space="preserve"> PAGEREF _Toc427247918 \h </w:instrText>
         </w:r>
         <w:r>
           <w:rPr>
@@ -3430,7 +3430,7 @@
           <w:lang w:eastAsia="es-MX"/>
         </w:rPr>
       </w:pPr>
-      <w:hyperlink w:anchor="_Toc427058342" w:history="1">
+      <w:hyperlink w:anchor="_Toc427247919" w:history="1">
         <w:r>
           <w:rPr>
             <w:rStyle w:val="Hipervnculo"/>
@@ -3438,6 +3438,7 @@
             <w:noProof/>
             <w:sz w:val="24"/>
             <w:szCs w:val="24"/>
+            <w:u w:val="none"/>
           </w:rPr>
           <w:t>Ilustración 4 Inicio de sesión</w:t>
         </w:r>
@@ -3469,7 +3470,7 @@
             <w:sz w:val="24"/>
             <w:szCs w:val="24"/>
           </w:rPr>
-          <w:instrText xml:space="preserve"> PAGEREF _Toc427058342 \h </w:instrText>
+          <w:instrText xml:space="preserve"> PAGEREF _Toc427247919 \h </w:instrText>
         </w:r>
         <w:r>
           <w:rPr>
@@ -3527,7 +3528,7 @@
           <w:lang w:eastAsia="es-MX"/>
         </w:rPr>
       </w:pPr>
-      <w:hyperlink w:anchor="_Toc427058343" w:history="1">
+      <w:hyperlink w:anchor="_Toc427247920" w:history="1">
         <w:r>
           <w:rPr>
             <w:rStyle w:val="Hipervnculo"/>
@@ -3535,6 +3536,7 @@
             <w:noProof/>
             <w:sz w:val="24"/>
             <w:szCs w:val="24"/>
+            <w:u w:val="none"/>
           </w:rPr>
           <w:t>Ilustración 5 Registro de usuario</w:t>
         </w:r>
@@ -3566,7 +3568,7 @@
             <w:sz w:val="24"/>
             <w:szCs w:val="24"/>
           </w:rPr>
-          <w:instrText xml:space="preserve"> PAGEREF _Toc427058343 \h </w:instrText>
+          <w:instrText xml:space="preserve"> PAGEREF _Toc427247920 \h </w:instrText>
         </w:r>
         <w:r>
           <w:rPr>
@@ -3624,7 +3626,7 @@
           <w:lang w:eastAsia="es-MX"/>
         </w:rPr>
       </w:pPr>
-      <w:hyperlink w:anchor="_Toc427058344" w:history="1">
+      <w:hyperlink w:anchor="_Toc427247921" w:history="1">
         <w:r>
           <w:rPr>
             <w:rStyle w:val="Hipervnculo"/>
@@ -3632,6 +3634,7 @@
             <w:noProof/>
             <w:sz w:val="24"/>
             <w:szCs w:val="24"/>
+            <w:u w:val="none"/>
           </w:rPr>
           <w:t>Ilustración 6 Página de inicio, contiene un video tutorial de cómo usar la App web.</w:t>
         </w:r>
@@ -3663,7 +3666,7 @@
             <w:sz w:val="24"/>
             <w:szCs w:val="24"/>
           </w:rPr>
-          <w:instrText xml:space="preserve"> PAGEREF _Toc427058344 \h </w:instrText>
+          <w:instrText xml:space="preserve"> PAGEREF _Toc427247921 \h </w:instrText>
         </w:r>
         <w:r>
           <w:rPr>
@@ -3721,7 +3724,7 @@
           <w:lang w:eastAsia="es-MX"/>
         </w:rPr>
       </w:pPr>
-      <w:hyperlink w:anchor="_Toc427058345" w:history="1">
+      <w:hyperlink w:anchor="_Toc427247922" w:history="1">
         <w:r>
           <w:rPr>
             <w:rStyle w:val="Hipervnculo"/>
@@ -3729,6 +3732,7 @@
             <w:noProof/>
             <w:sz w:val="24"/>
             <w:szCs w:val="24"/>
+            <w:u w:val="none"/>
           </w:rPr>
           <w:t>Ilustración 7 Generar diagnósticos Parte1</w:t>
         </w:r>
@@ -3760,7 +3764,7 @@
             <w:sz w:val="24"/>
             <w:szCs w:val="24"/>
           </w:rPr>
-          <w:instrText xml:space="preserve"> PAGEREF _Toc427058345 \h </w:instrText>
+          <w:instrText xml:space="preserve"> PAGEREF _Toc427247922 \h </w:instrText>
         </w:r>
         <w:r>
           <w:rPr>
@@ -3818,7 +3822,7 @@
           <w:lang w:eastAsia="es-MX"/>
         </w:rPr>
       </w:pPr>
-      <w:hyperlink w:anchor="_Toc427058346" w:history="1">
+      <w:hyperlink w:anchor="_Toc427247923" w:history="1">
         <w:r>
           <w:rPr>
             <w:rStyle w:val="Hipervnculo"/>
@@ -3826,6 +3830,7 @@
             <w:noProof/>
             <w:sz w:val="24"/>
             <w:szCs w:val="24"/>
+            <w:u w:val="none"/>
           </w:rPr>
           <w:t>Ilustración 8 Generar diagnósticos Parte2</w:t>
         </w:r>
@@ -3857,7 +3862,7 @@
             <w:sz w:val="24"/>
             <w:szCs w:val="24"/>
           </w:rPr>
-          <w:instrText xml:space="preserve"> PAGEREF _Toc427058346 \h </w:instrText>
+          <w:instrText xml:space="preserve"> PAGEREF _Toc427247923 \h </w:instrText>
         </w:r>
         <w:r>
           <w:rPr>
@@ -3915,7 +3920,7 @@
           <w:lang w:eastAsia="es-MX"/>
         </w:rPr>
       </w:pPr>
-      <w:hyperlink w:anchor="_Toc427058347" w:history="1">
+      <w:hyperlink w:anchor="_Toc427247924" w:history="1">
         <w:r>
           <w:rPr>
             <w:rStyle w:val="Hipervnculo"/>
@@ -3923,6 +3928,7 @@
             <w:noProof/>
             <w:sz w:val="24"/>
             <w:szCs w:val="24"/>
+            <w:u w:val="none"/>
           </w:rPr>
           <w:t>Ilustración 9 Tabla de registro de reportes Parte 1</w:t>
         </w:r>
@@ -3954,7 +3960,7 @@
             <w:sz w:val="24"/>
             <w:szCs w:val="24"/>
           </w:rPr>
-          <w:instrText xml:space="preserve"> PAGEREF _Toc427058347 \h </w:instrText>
+          <w:instrText xml:space="preserve"> PAGEREF _Toc427247924 \h </w:instrText>
         </w:r>
         <w:r>
           <w:rPr>
@@ -4012,7 +4018,7 @@
           <w:lang w:eastAsia="es-MX"/>
         </w:rPr>
       </w:pPr>
-      <w:hyperlink w:anchor="_Toc427058348" w:history="1">
+      <w:hyperlink w:anchor="_Toc427247925" w:history="1">
         <w:r>
           <w:rPr>
             <w:rStyle w:val="Hipervnculo"/>
@@ -4020,6 +4026,7 @@
             <w:noProof/>
             <w:sz w:val="24"/>
             <w:szCs w:val="24"/>
+            <w:u w:val="none"/>
           </w:rPr>
           <w:t>Ilustración 10 Reporte individual por accidente, el reporte puede descargarse en PDF.</w:t>
         </w:r>
@@ -4051,7 +4058,7 @@
             <w:sz w:val="24"/>
             <w:szCs w:val="24"/>
           </w:rPr>
-          <w:instrText xml:space="preserve"> PAGEREF _Toc427058348 \h </w:instrText>
+          <w:instrText xml:space="preserve"> PAGEREF _Toc427247925 \h </w:instrText>
         </w:r>
         <w:r>
           <w:rPr>
@@ -4109,7 +4116,7 @@
           <w:lang w:eastAsia="es-MX"/>
         </w:rPr>
       </w:pPr>
-      <w:hyperlink w:anchor="_Toc427058349" w:history="1">
+      <w:hyperlink w:anchor="_Toc427247926" w:history="1">
         <w:r>
           <w:rPr>
             <w:rStyle w:val="Hipervnculo"/>
@@ -4117,6 +4124,7 @@
             <w:noProof/>
             <w:sz w:val="24"/>
             <w:szCs w:val="24"/>
+            <w:u w:val="none"/>
           </w:rPr>
           <w:t>Ilustración 11 Tabla de registro de drones</w:t>
         </w:r>
@@ -4148,7 +4156,7 @@
             <w:sz w:val="24"/>
             <w:szCs w:val="24"/>
           </w:rPr>
-          <w:instrText xml:space="preserve"> PAGEREF _Toc427058349 \h </w:instrText>
+          <w:instrText xml:space="preserve"> PAGEREF _Toc427247926 \h </w:instrText>
         </w:r>
         <w:r>
           <w:rPr>
@@ -4206,7 +4214,7 @@
           <w:lang w:eastAsia="es-MX"/>
         </w:rPr>
       </w:pPr>
-      <w:hyperlink w:anchor="_Toc427058350" w:history="1">
+      <w:hyperlink w:anchor="_Toc427247927" w:history="1">
         <w:r>
           <w:rPr>
             <w:rStyle w:val="Hipervnculo"/>
@@ -4214,6 +4222,7 @@
             <w:noProof/>
             <w:sz w:val="24"/>
             <w:szCs w:val="24"/>
+            <w:u w:val="none"/>
           </w:rPr>
           <w:t>Ilustración 12 Registro del Drone</w:t>
         </w:r>
@@ -4245,7 +4254,7 @@
             <w:sz w:val="24"/>
             <w:szCs w:val="24"/>
           </w:rPr>
-          <w:instrText xml:space="preserve"> PAGEREF _Toc427058350 \h </w:instrText>
+          <w:instrText xml:space="preserve"> PAGEREF _Toc427247927 \h </w:instrText>
         </w:r>
         <w:r>
           <w:rPr>
@@ -4303,7 +4312,7 @@
           <w:lang w:eastAsia="es-MX"/>
         </w:rPr>
       </w:pPr>
-      <w:hyperlink w:anchor="_Toc427058351" w:history="1">
+      <w:hyperlink w:anchor="_Toc427247928" w:history="1">
         <w:r>
           <w:rPr>
             <w:rStyle w:val="Hipervnculo"/>
@@ -4311,6 +4320,7 @@
             <w:noProof/>
             <w:sz w:val="24"/>
             <w:szCs w:val="24"/>
+            <w:u w:val="none"/>
           </w:rPr>
           <w:t>Ilustración 13 Interfaz de configuración de la cuenta de usuario.</w:t>
         </w:r>
@@ -4342,7 +4352,7 @@
             <w:sz w:val="24"/>
             <w:szCs w:val="24"/>
           </w:rPr>
-          <w:instrText xml:space="preserve"> PAGEREF _Toc427058351 \h </w:instrText>
+          <w:instrText xml:space="preserve"> PAGEREF _Toc427247928 \h </w:instrText>
         </w:r>
         <w:r>
           <w:rPr>
@@ -4400,7 +4410,7 @@
           <w:lang w:eastAsia="es-MX"/>
         </w:rPr>
       </w:pPr>
-      <w:hyperlink w:anchor="_Toc427058352" w:history="1">
+      <w:hyperlink w:anchor="_Toc427247929" w:history="1">
         <w:r>
           <w:rPr>
             <w:rStyle w:val="Hipervnculo"/>
@@ -4408,6 +4418,7 @@
             <w:noProof/>
             <w:sz w:val="24"/>
             <w:szCs w:val="24"/>
+            <w:u w:val="none"/>
           </w:rPr>
           <w:t>Ilustración 14 Diagrama caso de uso rol auxiliar</w:t>
         </w:r>
@@ -4439,7 +4450,7 @@
             <w:sz w:val="24"/>
             <w:szCs w:val="24"/>
           </w:rPr>
-          <w:instrText xml:space="preserve"> PAGEREF _Toc427058352 \h </w:instrText>
+          <w:instrText xml:space="preserve"> PAGEREF _Toc427247929 \h </w:instrText>
         </w:r>
         <w:r>
           <w:rPr>
@@ -4497,7 +4508,7 @@
           <w:lang w:eastAsia="es-MX"/>
         </w:rPr>
       </w:pPr>
-      <w:hyperlink w:anchor="_Toc427058353" w:history="1">
+      <w:hyperlink w:anchor="_Toc427247930" w:history="1">
         <w:r>
           <w:rPr>
             <w:rStyle w:val="Hipervnculo"/>
@@ -4505,6 +4516,7 @@
             <w:noProof/>
             <w:sz w:val="24"/>
             <w:szCs w:val="24"/>
+            <w:u w:val="none"/>
           </w:rPr>
           <w:t>Ilustración 15Diagrama caso de uso rol herido</w:t>
         </w:r>
@@ -4536,7 +4548,7 @@
             <w:sz w:val="24"/>
             <w:szCs w:val="24"/>
           </w:rPr>
-          <w:instrText xml:space="preserve"> PAGEREF _Toc427058353 \h </w:instrText>
+          <w:instrText xml:space="preserve"> PAGEREF _Toc427247930 \h </w:instrText>
         </w:r>
         <w:r>
           <w:rPr>
@@ -4594,7 +4606,7 @@
           <w:lang w:eastAsia="es-MX"/>
         </w:rPr>
       </w:pPr>
-      <w:hyperlink w:anchor="_Toc427058354" w:history="1">
+      <w:hyperlink w:anchor="_Toc427247931" w:history="1">
         <w:r>
           <w:rPr>
             <w:rStyle w:val="Hipervnculo"/>
@@ -4602,6 +4614,7 @@
             <w:noProof/>
             <w:sz w:val="24"/>
             <w:szCs w:val="24"/>
+            <w:u w:val="none"/>
           </w:rPr>
           <w:t>Ilustración 16Diagrama caso de uso rol administrador</w:t>
         </w:r>
@@ -4633,7 +4646,7 @@
             <w:sz w:val="24"/>
             <w:szCs w:val="24"/>
           </w:rPr>
-          <w:instrText xml:space="preserve"> PAGEREF _Toc427058354 \h </w:instrText>
+          <w:instrText xml:space="preserve"> PAGEREF _Toc427247931 \h </w:instrText>
         </w:r>
         <w:r>
           <w:rPr>
@@ -4691,7 +4704,7 @@
           <w:lang w:eastAsia="es-MX"/>
         </w:rPr>
       </w:pPr>
-      <w:hyperlink w:anchor="_Toc427058355" w:history="1">
+      <w:hyperlink w:anchor="_Toc427247932" w:history="1">
         <w:r>
           <w:rPr>
             <w:rStyle w:val="Hipervnculo"/>
@@ -4699,6 +4712,7 @@
             <w:noProof/>
             <w:sz w:val="24"/>
             <w:szCs w:val="24"/>
+            <w:u w:val="none"/>
           </w:rPr>
           <w:t>Ilustración 17 Diagrama caso de uso rol paramédico</w:t>
         </w:r>
@@ -4730,7 +4744,7 @@
             <w:sz w:val="24"/>
             <w:szCs w:val="24"/>
           </w:rPr>
-          <w:instrText xml:space="preserve"> PAGEREF _Toc427058355 \h </w:instrText>
+          <w:instrText xml:space="preserve"> PAGEREF _Toc427247932 \h </w:instrText>
         </w:r>
         <w:r>
           <w:rPr>
@@ -4788,7 +4802,7 @@
           <w:lang w:eastAsia="es-MX"/>
         </w:rPr>
       </w:pPr>
-      <w:hyperlink w:anchor="_Toc427058356" w:history="1">
+      <w:hyperlink w:anchor="_Toc427247933" w:history="1">
         <w:r>
           <w:rPr>
             <w:rStyle w:val="Hipervnculo"/>
@@ -4796,6 +4810,7 @@
             <w:noProof/>
             <w:sz w:val="24"/>
             <w:szCs w:val="24"/>
+            <w:u w:val="none"/>
           </w:rPr>
           <w:t>Ilustración 18 Diagrama caso de uso rol consultor</w:t>
         </w:r>
@@ -4827,7 +4842,7 @@
             <w:sz w:val="24"/>
             <w:szCs w:val="24"/>
           </w:rPr>
-          <w:instrText xml:space="preserve"> PAGEREF _Toc427058356 \h </w:instrText>
+          <w:instrText xml:space="preserve"> PAGEREF _Toc427247933 \h </w:instrText>
         </w:r>
         <w:r>
           <w:rPr>
@@ -4885,7 +4900,7 @@
           <w:lang w:eastAsia="es-MX"/>
         </w:rPr>
       </w:pPr>
-      <w:hyperlink w:anchor="_Toc427058357" w:history="1">
+      <w:hyperlink w:anchor="_Toc427247934" w:history="1">
         <w:r>
           <w:rPr>
             <w:rStyle w:val="Hipervnculo"/>
@@ -4893,6 +4908,7 @@
             <w:noProof/>
             <w:sz w:val="24"/>
             <w:szCs w:val="24"/>
+            <w:u w:val="none"/>
           </w:rPr>
           <w:t>Ilustración 19 Diagrama de estado rol auxiliar</w:t>
         </w:r>
@@ -4924,7 +4940,7 @@
             <w:sz w:val="24"/>
             <w:szCs w:val="24"/>
           </w:rPr>
-          <w:instrText xml:space="preserve"> PAGEREF _Toc427058357 \h </w:instrText>
+          <w:instrText xml:space="preserve"> PAGEREF _Toc427247934 \h </w:instrText>
         </w:r>
         <w:r>
           <w:rPr>
@@ -4982,7 +4998,7 @@
           <w:lang w:eastAsia="es-MX"/>
         </w:rPr>
       </w:pPr>
-      <w:hyperlink w:anchor="_Toc427058358" w:history="1">
+      <w:hyperlink w:anchor="_Toc427247935" w:history="1">
         <w:r>
           <w:rPr>
             <w:rStyle w:val="Hipervnculo"/>
@@ -4990,6 +5006,7 @@
             <w:noProof/>
             <w:sz w:val="24"/>
             <w:szCs w:val="24"/>
+            <w:u w:val="none"/>
           </w:rPr>
           <w:t>Ilustración 20 Diagrama de estado rol herido</w:t>
         </w:r>
@@ -5021,7 +5038,7 @@
             <w:sz w:val="24"/>
             <w:szCs w:val="24"/>
           </w:rPr>
-          <w:instrText xml:space="preserve"> PAGEREF _Toc427058358 \h </w:instrText>
+          <w:instrText xml:space="preserve"> PAGEREF _Toc427247935 \h </w:instrText>
         </w:r>
         <w:r>
           <w:rPr>
@@ -5079,7 +5096,7 @@
           <w:lang w:eastAsia="es-MX"/>
         </w:rPr>
       </w:pPr>
-      <w:hyperlink w:anchor="_Toc427058359" w:history="1">
+      <w:hyperlink w:anchor="_Toc427247936" w:history="1">
         <w:r>
           <w:rPr>
             <w:rStyle w:val="Hipervnculo"/>
@@ -5087,6 +5104,7 @@
             <w:noProof/>
             <w:sz w:val="24"/>
             <w:szCs w:val="24"/>
+            <w:u w:val="none"/>
           </w:rPr>
           <w:t>Ilustración 21 Diagrama de estado rol administrador</w:t>
         </w:r>
@@ -5118,7 +5136,7 @@
             <w:sz w:val="24"/>
             <w:szCs w:val="24"/>
           </w:rPr>
-          <w:instrText xml:space="preserve"> PAGEREF _Toc427058359 \h </w:instrText>
+          <w:instrText xml:space="preserve"> PAGEREF _Toc427247936 \h </w:instrText>
         </w:r>
         <w:r>
           <w:rPr>
@@ -5176,7 +5194,7 @@
           <w:lang w:eastAsia="es-MX"/>
         </w:rPr>
       </w:pPr>
-      <w:hyperlink w:anchor="_Toc427058360" w:history="1">
+      <w:hyperlink w:anchor="_Toc427247937" w:history="1">
         <w:r>
           <w:rPr>
             <w:rStyle w:val="Hipervnculo"/>
@@ -5184,6 +5202,7 @@
             <w:noProof/>
             <w:sz w:val="24"/>
             <w:szCs w:val="24"/>
+            <w:u w:val="none"/>
           </w:rPr>
           <w:t>Ilustración 22 Diagrama de estado rol paramédico</w:t>
         </w:r>
@@ -5215,7 +5234,7 @@
             <w:sz w:val="24"/>
             <w:szCs w:val="24"/>
           </w:rPr>
-          <w:instrText xml:space="preserve"> PAGEREF _Toc427058360 \h </w:instrText>
+          <w:instrText xml:space="preserve"> PAGEREF _Toc427247937 \h </w:instrText>
         </w:r>
         <w:r>
           <w:rPr>
@@ -5273,7 +5292,7 @@
           <w:lang w:eastAsia="es-MX"/>
         </w:rPr>
       </w:pPr>
-      <w:hyperlink w:anchor="_Toc427058361" w:history="1">
+      <w:hyperlink w:anchor="_Toc427247938" w:history="1">
         <w:r>
           <w:rPr>
             <w:rStyle w:val="Hipervnculo"/>
@@ -5281,6 +5300,7 @@
             <w:noProof/>
             <w:sz w:val="24"/>
             <w:szCs w:val="24"/>
+            <w:u w:val="none"/>
           </w:rPr>
           <w:t>Ilustración 23 Diagrama de estado rol consultor</w:t>
         </w:r>
@@ -5312,7 +5332,7 @@
             <w:sz w:val="24"/>
             <w:szCs w:val="24"/>
           </w:rPr>
-          <w:instrText xml:space="preserve"> PAGEREF _Toc427058361 \h </w:instrText>
+          <w:instrText xml:space="preserve"> PAGEREF _Toc427247938 \h </w:instrText>
         </w:r>
         <w:r>
           <w:rPr>
@@ -5370,7 +5390,7 @@
           <w:lang w:eastAsia="es-MX"/>
         </w:rPr>
       </w:pPr>
-      <w:hyperlink w:anchor="_Toc427058362" w:history="1">
+      <w:hyperlink w:anchor="_Toc427247939" w:history="1">
         <w:r>
           <w:rPr>
             <w:rStyle w:val="Hipervnculo"/>
@@ -5378,6 +5398,7 @@
             <w:noProof/>
             <w:sz w:val="24"/>
             <w:szCs w:val="24"/>
+            <w:u w:val="none"/>
           </w:rPr>
           <w:t>Ilustración 24 Diagrama de objetos</w:t>
         </w:r>
@@ -5409,7 +5430,7 @@
             <w:sz w:val="24"/>
             <w:szCs w:val="24"/>
           </w:rPr>
-          <w:instrText xml:space="preserve"> PAGEREF _Toc427058362 \h </w:instrText>
+          <w:instrText xml:space="preserve"> PAGEREF _Toc427247939 \h </w:instrText>
         </w:r>
         <w:r>
           <w:rPr>
@@ -5467,7 +5488,7 @@
           <w:lang w:eastAsia="es-MX"/>
         </w:rPr>
       </w:pPr>
-      <w:hyperlink w:anchor="_Toc427058363" w:history="1">
+      <w:hyperlink w:anchor="_Toc427247940" w:history="1">
         <w:r>
           <w:rPr>
             <w:rStyle w:val="Hipervnculo"/>
@@ -5475,6 +5496,7 @@
             <w:noProof/>
             <w:sz w:val="24"/>
             <w:szCs w:val="24"/>
+            <w:u w:val="none"/>
           </w:rPr>
           <w:t>Ilustración 25Diagrama de clases</w:t>
         </w:r>
@@ -5506,7 +5528,7 @@
             <w:sz w:val="24"/>
             <w:szCs w:val="24"/>
           </w:rPr>
-          <w:instrText xml:space="preserve"> PAGEREF _Toc427058363 \h </w:instrText>
+          <w:instrText xml:space="preserve"> PAGEREF _Toc427247940 \h </w:instrText>
         </w:r>
         <w:r>
           <w:rPr>
@@ -5564,7 +5586,7 @@
           <w:lang w:eastAsia="es-MX"/>
         </w:rPr>
       </w:pPr>
-      <w:hyperlink r:id="rId11" w:anchor="_Toc427058364" w:history="1">
+      <w:hyperlink w:anchor="_Toc427247941" w:history="1">
         <w:r>
           <w:rPr>
             <w:rStyle w:val="Hipervnculo"/>
@@ -5572,8 +5594,9 @@
             <w:noProof/>
             <w:sz w:val="24"/>
             <w:szCs w:val="24"/>
-          </w:rPr>
-          <w:t>Ilustración 26.Trayecto del Drone a su destino.</w:t>
+            <w:u w:val="none"/>
+          </w:rPr>
+          <w:t>Ilustración 26 Diagrama entidad-relación</w:t>
         </w:r>
         <w:r>
           <w:rPr>
@@ -5603,7 +5626,7 @@
             <w:sz w:val="24"/>
             <w:szCs w:val="24"/>
           </w:rPr>
-          <w:instrText xml:space="preserve"> PAGEREF _Toc427058364 \h </w:instrText>
+          <w:instrText xml:space="preserve"> PAGEREF _Toc427247941 \h </w:instrText>
         </w:r>
         <w:r>
           <w:rPr>
@@ -5661,7 +5684,7 @@
           <w:lang w:eastAsia="es-MX"/>
         </w:rPr>
       </w:pPr>
-      <w:hyperlink r:id="rId12" w:anchor="_Toc427058365" w:history="1">
+      <w:hyperlink r:id="rId11" w:anchor="_Toc427247942" w:history="1">
         <w:r>
           <w:rPr>
             <w:rStyle w:val="Hipervnculo"/>
@@ -5669,8 +5692,9 @@
             <w:noProof/>
             <w:sz w:val="24"/>
             <w:szCs w:val="24"/>
-          </w:rPr>
-          <w:t>Ilustración 27.Alerta de emergencia en mina</w:t>
+            <w:u w:val="none"/>
+          </w:rPr>
+          <w:t>Ilustración 27.Trayecto del Drone a su destino.</w:t>
         </w:r>
         <w:r>
           <w:rPr>
@@ -5700,7 +5724,7 @@
             <w:sz w:val="24"/>
             <w:szCs w:val="24"/>
           </w:rPr>
-          <w:instrText xml:space="preserve"> PAGEREF _Toc427058365 \h </w:instrText>
+          <w:instrText xml:space="preserve"> PAGEREF _Toc427247942 \h </w:instrText>
         </w:r>
         <w:r>
           <w:rPr>
@@ -5729,7 +5753,7 @@
             <w:sz w:val="24"/>
             <w:szCs w:val="24"/>
           </w:rPr>
-          <w:t>30</w:t>
+          <w:t>31</w:t>
         </w:r>
         <w:r>
           <w:rPr>
@@ -5758,7 +5782,7 @@
           <w:lang w:eastAsia="es-MX"/>
         </w:rPr>
       </w:pPr>
-      <w:hyperlink r:id="rId13" w:anchor="_Toc427058366" w:history="1">
+      <w:hyperlink r:id="rId12" w:anchor="_Toc427247943" w:history="1">
         <w:r>
           <w:rPr>
             <w:rStyle w:val="Hipervnculo"/>
@@ -5766,8 +5790,9 @@
             <w:noProof/>
             <w:sz w:val="24"/>
             <w:szCs w:val="24"/>
-          </w:rPr>
-          <w:t>Ilustración 28. Atención rápida por el Drone.</w:t>
+            <w:u w:val="none"/>
+          </w:rPr>
+          <w:t>Ilustración 28.Alerta de emergencia en mina</w:t>
         </w:r>
         <w:r>
           <w:rPr>
@@ -5797,7 +5822,7 @@
             <w:sz w:val="24"/>
             <w:szCs w:val="24"/>
           </w:rPr>
-          <w:instrText xml:space="preserve"> PAGEREF _Toc427058366 \h </w:instrText>
+          <w:instrText xml:space="preserve"> PAGEREF _Toc427247943 \h </w:instrText>
         </w:r>
         <w:r>
           <w:rPr>
@@ -5855,7 +5880,7 @@
           <w:lang w:eastAsia="es-MX"/>
         </w:rPr>
       </w:pPr>
-      <w:hyperlink r:id="rId14" w:anchor="_Toc427058367" w:history="1">
+      <w:hyperlink r:id="rId13" w:anchor="_Toc427247944" w:history="1">
         <w:r>
           <w:rPr>
             <w:rStyle w:val="Hipervnculo"/>
@@ -5863,8 +5888,9 @@
             <w:noProof/>
             <w:sz w:val="24"/>
             <w:szCs w:val="24"/>
-          </w:rPr>
-          <w:t>Ilustración 29. Llegada del Drone a su destino.</w:t>
+            <w:u w:val="none"/>
+          </w:rPr>
+          <w:t>Ilustración 29. Atención rápida por el Drone.</w:t>
         </w:r>
         <w:r>
           <w:rPr>
@@ -5894,7 +5920,7 @@
             <w:sz w:val="24"/>
             <w:szCs w:val="24"/>
           </w:rPr>
-          <w:instrText xml:space="preserve"> PAGEREF _Toc427058367 \h </w:instrText>
+          <w:instrText xml:space="preserve"> PAGEREF _Toc427247944 \h </w:instrText>
         </w:r>
         <w:r>
           <w:rPr>
@@ -5923,7 +5949,7 @@
             <w:sz w:val="24"/>
             <w:szCs w:val="24"/>
           </w:rPr>
-          <w:t>31</w:t>
+          <w:t>32</w:t>
         </w:r>
         <w:r>
           <w:rPr>
@@ -5939,7 +5965,105 @@
     </w:p>
     <w:p>
       <w:pPr>
-        <w:spacing w:after="0" w:line="240" w:lineRule="auto"/>
+        <w:pStyle w:val="Tabladeilustraciones"/>
+        <w:tabs>
+          <w:tab w:val="right" w:leader="dot" w:pos="9350"/>
+        </w:tabs>
+        <w:spacing w:line="360" w:lineRule="auto"/>
+        <w:rPr>
+          <w:rFonts w:ascii="Times New Roman" w:eastAsiaTheme="minorEastAsia" w:hAnsi="Times New Roman" w:cs="Times New Roman"/>
+          <w:noProof/>
+          <w:sz w:val="24"/>
+          <w:szCs w:val="24"/>
+          <w:lang w:eastAsia="es-MX"/>
+        </w:rPr>
+      </w:pPr>
+      <w:hyperlink r:id="rId14" w:anchor="_Toc427247945" w:history="1">
+        <w:r>
+          <w:rPr>
+            <w:rStyle w:val="Hipervnculo"/>
+            <w:rFonts w:ascii="Times New Roman" w:hAnsi="Times New Roman" w:cs="Times New Roman"/>
+            <w:noProof/>
+            <w:sz w:val="24"/>
+            <w:szCs w:val="24"/>
+            <w:u w:val="none"/>
+          </w:rPr>
+          <w:t>Ilustración 30. Llegada del Drone a su destino.</w:t>
+        </w:r>
+        <w:r>
+          <w:rPr>
+            <w:rFonts w:ascii="Times New Roman" w:hAnsi="Times New Roman" w:cs="Times New Roman"/>
+            <w:noProof/>
+            <w:webHidden/>
+            <w:sz w:val="24"/>
+            <w:szCs w:val="24"/>
+          </w:rPr>
+          <w:tab/>
+        </w:r>
+        <w:r>
+          <w:rPr>
+            <w:rFonts w:ascii="Times New Roman" w:hAnsi="Times New Roman" w:cs="Times New Roman"/>
+            <w:noProof/>
+            <w:webHidden/>
+            <w:sz w:val="24"/>
+            <w:szCs w:val="24"/>
+          </w:rPr>
+          <w:fldChar w:fldCharType="begin"/>
+        </w:r>
+        <w:r>
+          <w:rPr>
+            <w:rFonts w:ascii="Times New Roman" w:hAnsi="Times New Roman" w:cs="Times New Roman"/>
+            <w:noProof/>
+            <w:webHidden/>
+            <w:sz w:val="24"/>
+            <w:szCs w:val="24"/>
+          </w:rPr>
+          <w:instrText xml:space="preserve"> PAGEREF _Toc427247945 \h </w:instrText>
+        </w:r>
+        <w:r>
+          <w:rPr>
+            <w:rFonts w:ascii="Times New Roman" w:hAnsi="Times New Roman" w:cs="Times New Roman"/>
+            <w:noProof/>
+            <w:webHidden/>
+            <w:sz w:val="24"/>
+            <w:szCs w:val="24"/>
+          </w:rPr>
+        </w:r>
+        <w:r>
+          <w:rPr>
+            <w:rFonts w:ascii="Times New Roman" w:hAnsi="Times New Roman" w:cs="Times New Roman"/>
+            <w:noProof/>
+            <w:webHidden/>
+            <w:sz w:val="24"/>
+            <w:szCs w:val="24"/>
+          </w:rPr>
+          <w:fldChar w:fldCharType="separate"/>
+        </w:r>
+        <w:r>
+          <w:rPr>
+            <w:rFonts w:ascii="Times New Roman" w:hAnsi="Times New Roman" w:cs="Times New Roman"/>
+            <w:noProof/>
+            <w:webHidden/>
+            <w:sz w:val="24"/>
+            <w:szCs w:val="24"/>
+          </w:rPr>
+          <w:t>32</w:t>
+        </w:r>
+        <w:r>
+          <w:rPr>
+            <w:rFonts w:ascii="Times New Roman" w:hAnsi="Times New Roman" w:cs="Times New Roman"/>
+            <w:noProof/>
+            <w:webHidden/>
+            <w:sz w:val="24"/>
+            <w:szCs w:val="24"/>
+          </w:rPr>
+          <w:fldChar w:fldCharType="end"/>
+        </w:r>
+      </w:hyperlink>
+    </w:p>
+    <w:p>
+      <w:pPr>
+        <w:spacing w:after="0" w:line="360" w:lineRule="auto"/>
         <w:rPr>
           <w:rFonts w:ascii="Times New Roman" w:hAnsi="Times New Roman" w:cs="Times New Roman"/>
           <w:b/>
@@ -5954,6 +6078,7 @@
           <w:sz w:val="24"/>
           <w:szCs w:val="24"/>
         </w:rPr>
+        <w:lastRenderedPageBreak/>
         <w:fldChar w:fldCharType="end"/>
       </w:r>
     </w:p>
@@ -5967,7 +6092,7 @@
         <w:spacing w:line="240" w:lineRule="auto"/>
         <w:jc w:val="center"/>
       </w:pPr>
-      <w:bookmarkStart w:id="1" w:name="_Toc427058101"/>
+      <w:bookmarkStart w:id="0" w:name="_Toc427058101"/>
       <w:r>
         <w:rPr>
           <w:rFonts w:ascii="Times New Roman" w:eastAsiaTheme="minorHAnsi" w:hAnsi="Times New Roman" w:cs="Times New Roman"/>
@@ -5976,10 +6101,9 @@
           <w:sz w:val="24"/>
           <w:szCs w:val="24"/>
         </w:rPr>
-        <w:lastRenderedPageBreak/>
         <w:t>Capítulo 1</w:t>
       </w:r>
-      <w:bookmarkEnd w:id="1"/>
+      <w:bookmarkEnd w:id="0"/>
     </w:p>
     <w:p>
       <w:pPr>
@@ -5997,7 +6121,7 @@
           <w:szCs w:val="24"/>
         </w:rPr>
       </w:pPr>
-      <w:bookmarkStart w:id="2" w:name="_Toc427058102"/>
+      <w:bookmarkStart w:id="1" w:name="_Toc427058102"/>
       <w:r>
         <w:rPr>
           <w:rFonts w:ascii="Times New Roman" w:hAnsi="Times New Roman" w:cs="Times New Roman"/>
@@ -6007,7 +6131,7 @@
         </w:rPr>
         <w:t>Exposición global del tema</w:t>
       </w:r>
-      <w:bookmarkEnd w:id="2"/>
+      <w:bookmarkEnd w:id="1"/>
     </w:p>
     <w:p>
       <w:pPr>
@@ -6259,7 +6383,7 @@
           <w:szCs w:val="24"/>
         </w:rPr>
       </w:pPr>
-      <w:bookmarkStart w:id="3" w:name="_Toc427058103"/>
+      <w:bookmarkStart w:id="2" w:name="_Toc427058103"/>
       <w:r>
         <w:rPr>
           <w:rFonts w:ascii="Times New Roman" w:hAnsi="Times New Roman" w:cs="Times New Roman"/>
@@ -6269,7 +6393,7 @@
         </w:rPr>
         <w:t>Justificación del estudio</w:t>
       </w:r>
-      <w:bookmarkEnd w:id="3"/>
+      <w:bookmarkEnd w:id="2"/>
     </w:p>
     <w:p>
       <w:pPr>
@@ -6351,7 +6475,6 @@
           <w:id w:val="130685913"/>
           <w:citation/>
         </w:sdtPr>
-        <w:sdtEndPr/>
         <w:sdtContent>
           <w:r>
             <w:rPr>
@@ -6440,7 +6563,7 @@
           <w:szCs w:val="24"/>
         </w:rPr>
       </w:pPr>
-      <w:bookmarkStart w:id="4" w:name="_Toc427058104"/>
+      <w:bookmarkStart w:id="3" w:name="_Toc427058104"/>
       <w:r>
         <w:rPr>
           <w:rFonts w:ascii="Times New Roman" w:hAnsi="Times New Roman" w:cs="Times New Roman"/>
@@ -6450,7 +6573,7 @@
         </w:rPr>
         <w:t>Ubicación del problema y referencia a estudios análogos</w:t>
       </w:r>
-      <w:bookmarkEnd w:id="4"/>
+      <w:bookmarkEnd w:id="3"/>
     </w:p>
     <w:p>
       <w:pPr>
@@ -6557,7 +6680,6 @@
           <w:id w:val="831652533"/>
           <w:citation/>
         </w:sdtPr>
-        <w:sdtEndPr/>
         <w:sdtContent>
           <w:r>
             <w:rPr>
@@ -6645,7 +6767,7 @@
           <w:szCs w:val="24"/>
         </w:rPr>
       </w:pPr>
-      <w:bookmarkStart w:id="5" w:name="_Toc427058105"/>
+      <w:bookmarkStart w:id="4" w:name="_Toc427058105"/>
       <w:r>
         <w:rPr>
           <w:rFonts w:ascii="Times New Roman" w:hAnsi="Times New Roman" w:cs="Times New Roman"/>
@@ -6655,7 +6777,7 @@
         </w:rPr>
         <w:t>Objetivos</w:t>
       </w:r>
-      <w:bookmarkEnd w:id="5"/>
+      <w:bookmarkEnd w:id="4"/>
     </w:p>
     <w:p>
       <w:pPr>
@@ -6817,6 +6939,7 @@
           <w:szCs w:val="24"/>
           <w:lang w:val="es-ES"/>
         </w:rPr>
+        <w:lastRenderedPageBreak/>
         <w:t>Brindar servicios de primeros auxilios en caso de emergencias mineras.</w:t>
       </w:r>
     </w:p>
@@ -6869,7 +6992,6 @@
           <w:szCs w:val="24"/>
           <w:lang w:val="es-ES"/>
         </w:rPr>
-        <w:lastRenderedPageBreak/>
         <w:t>Realizar</w:t>
       </w:r>
       <w:r>
@@ -6921,7 +7043,7 @@
           <w:szCs w:val="24"/>
         </w:rPr>
       </w:pPr>
-      <w:bookmarkStart w:id="6" w:name="_Toc427058106"/>
+      <w:bookmarkStart w:id="5" w:name="_Toc427058106"/>
       <w:r>
         <w:rPr>
           <w:rFonts w:ascii="Times New Roman" w:hAnsi="Times New Roman" w:cs="Times New Roman"/>
@@ -6931,7 +7053,7 @@
         </w:rPr>
         <w:t>Hipótesis</w:t>
       </w:r>
-      <w:bookmarkEnd w:id="6"/>
+      <w:bookmarkEnd w:id="5"/>
     </w:p>
     <w:p>
       <w:pPr>
@@ -7036,7 +7158,7 @@
           <w:szCs w:val="24"/>
         </w:rPr>
       </w:pPr>
-      <w:bookmarkStart w:id="7" w:name="_Toc427058107"/>
+      <w:bookmarkStart w:id="6" w:name="_Toc427058107"/>
       <w:r>
         <w:rPr>
           <w:rFonts w:ascii="Times New Roman" w:hAnsi="Times New Roman" w:cs="Times New Roman"/>
@@ -7046,7 +7168,7 @@
         </w:rPr>
         <w:t>Variables</w:t>
       </w:r>
-      <w:bookmarkEnd w:id="7"/>
+      <w:bookmarkEnd w:id="6"/>
     </w:p>
     <w:p>
       <w:pPr>
@@ -7581,7 +7703,7 @@
         </w:numPr>
         <w:jc w:val="center"/>
       </w:pPr>
-      <w:bookmarkStart w:id="8" w:name="_Toc427058108"/>
+      <w:bookmarkStart w:id="7" w:name="_Toc427058108"/>
       <w:r>
         <w:rPr>
           <w:rFonts w:ascii="Times New Roman" w:eastAsiaTheme="minorEastAsia" w:hAnsi="Times New Roman" w:cs="Times New Roman"/>
@@ -7593,7 +7715,7 @@
         <w:lastRenderedPageBreak/>
         <w:t>Capitulo 2</w:t>
       </w:r>
-      <w:bookmarkEnd w:id="8"/>
+      <w:bookmarkEnd w:id="7"/>
     </w:p>
     <w:p>
       <w:pPr>
@@ -7611,7 +7733,7 @@
           <w:szCs w:val="24"/>
         </w:rPr>
       </w:pPr>
-      <w:bookmarkStart w:id="9" w:name="_Toc427058109"/>
+      <w:bookmarkStart w:id="8" w:name="_Toc427058109"/>
       <w:r>
         <w:rPr>
           <w:rFonts w:ascii="Times New Roman" w:hAnsi="Times New Roman" w:cs="Times New Roman"/>
@@ -7621,7 +7743,7 @@
         </w:rPr>
         <w:t>Marco teórico</w:t>
       </w:r>
-      <w:bookmarkEnd w:id="9"/>
+      <w:bookmarkEnd w:id="8"/>
     </w:p>
     <w:p>
       <w:pPr>
@@ -7730,7 +7852,9 @@
                                 <w:szCs w:val="24"/>
                               </w:rPr>
                             </w:pPr>
-                            <w:bookmarkStart w:id="10" w:name="_Toc427058339"/>
+                            <w:bookmarkStart w:id="9" w:name="_Toc427247687"/>
+                            <w:bookmarkStart w:id="10" w:name="_Toc427247717"/>
+                            <w:bookmarkStart w:id="11" w:name="_Toc427247916"/>
                             <w:r>
                               <w:t xml:space="preserve">Ilustración </w:t>
                             </w:r>
@@ -7755,7 +7879,9 @@
                             <w:r>
                               <w:t xml:space="preserve"> Grafica emergencias</w:t>
                             </w:r>
+                            <w:bookmarkEnd w:id="9"/>
                             <w:bookmarkEnd w:id="10"/>
+                            <w:bookmarkEnd w:id="11"/>
                           </w:p>
                         </w:txbxContent>
                       </wps:txbx>
@@ -7791,7 +7917,9 @@
                           <w:szCs w:val="24"/>
                         </w:rPr>
                       </w:pPr>
-                      <w:bookmarkStart w:id="11" w:name="_Toc427058339"/>
+                      <w:bookmarkStart w:id="12" w:name="_Toc427247687"/>
+                      <w:bookmarkStart w:id="13" w:name="_Toc427247717"/>
+                      <w:bookmarkStart w:id="14" w:name="_Toc427247916"/>
                       <w:r>
                         <w:t xml:space="preserve">Ilustración </w:t>
                       </w:r>
@@ -7816,7 +7944,9 @@
                       <w:r>
                         <w:t xml:space="preserve"> Grafica emergencias</w:t>
                       </w:r>
-                      <w:bookmarkEnd w:id="11"/>
+                      <w:bookmarkEnd w:id="12"/>
+                      <w:bookmarkEnd w:id="13"/>
+                      <w:bookmarkEnd w:id="14"/>
                     </w:p>
                   </w:txbxContent>
                 </v:textbox>
@@ -7888,7 +8018,6 @@
           <w:id w:val="-620378948"/>
           <w:citation/>
         </w:sdtPr>
-        <w:sdtEndPr/>
         <w:sdtContent>
           <w:r>
             <w:rPr>
@@ -8355,7 +8484,9 @@
                                 <w:szCs w:val="24"/>
                               </w:rPr>
                             </w:pPr>
-                            <w:bookmarkStart w:id="12" w:name="_Toc427058340"/>
+                            <w:bookmarkStart w:id="15" w:name="_Toc427247688"/>
+                            <w:bookmarkStart w:id="16" w:name="_Toc427247718"/>
+                            <w:bookmarkStart w:id="17" w:name="_Toc427247917"/>
                             <w:r>
                               <w:t xml:space="preserve">Ilustración </w:t>
                             </w:r>
@@ -8380,7 +8511,9 @@
                             <w:r>
                               <w:t xml:space="preserve"> Grafica emergencias en dos tipos de minas</w:t>
                             </w:r>
-                            <w:bookmarkEnd w:id="12"/>
+                            <w:bookmarkEnd w:id="15"/>
+                            <w:bookmarkEnd w:id="16"/>
+                            <w:bookmarkEnd w:id="17"/>
                           </w:p>
                         </w:txbxContent>
                       </wps:txbx>
@@ -8413,7 +8546,9 @@
                           <w:szCs w:val="24"/>
                         </w:rPr>
                       </w:pPr>
-                      <w:bookmarkStart w:id="13" w:name="_Toc427058340"/>
+                      <w:bookmarkStart w:id="18" w:name="_Toc427247688"/>
+                      <w:bookmarkStart w:id="19" w:name="_Toc427247718"/>
+                      <w:bookmarkStart w:id="20" w:name="_Toc427247917"/>
                       <w:r>
                         <w:t xml:space="preserve">Ilustración </w:t>
                       </w:r>
@@ -8438,7 +8573,9 @@
                       <w:r>
                         <w:t xml:space="preserve"> Grafica emergencias en dos tipos de minas</w:t>
                       </w:r>
-                      <w:bookmarkEnd w:id="13"/>
+                      <w:bookmarkEnd w:id="18"/>
+                      <w:bookmarkEnd w:id="19"/>
+                      <w:bookmarkEnd w:id="20"/>
                     </w:p>
                   </w:txbxContent>
                 </v:textbox>
@@ -8528,7 +8665,6 @@
           <w:id w:val="-990943411"/>
           <w:citation/>
         </w:sdtPr>
-        <w:sdtEndPr/>
         <w:sdtContent>
           <w:r>
             <w:rPr>
@@ -8932,7 +9068,7 @@
           <w:szCs w:val="24"/>
         </w:rPr>
       </w:pPr>
-      <w:bookmarkStart w:id="14" w:name="_Toc427058341"/>
+      <w:bookmarkStart w:id="21" w:name="_Toc427247918"/>
       <w:r>
         <w:t xml:space="preserve">Ilustración </w:t>
       </w:r>
@@ -8957,7 +9093,7 @@
       <w:r>
         <w:t xml:space="preserve"> Grafica fatalidades</w:t>
       </w:r>
-      <w:bookmarkEnd w:id="14"/>
+      <w:bookmarkEnd w:id="21"/>
     </w:p>
     <w:p>
       <w:pPr>
@@ -8981,7 +9117,6 @@
           <w:id w:val="1957675830"/>
           <w:citation/>
         </w:sdtPr>
-        <w:sdtEndPr/>
         <w:sdtContent>
           <w:r>
             <w:rPr>
@@ -9201,7 +9336,6 @@
           <w:id w:val="-2061087398"/>
           <w:citation/>
         </w:sdtPr>
-        <w:sdtEndPr/>
         <w:sdtContent>
           <w:r>
             <w:rPr>
@@ -9482,7 +9616,7 @@
           <w:szCs w:val="24"/>
         </w:rPr>
       </w:pPr>
-      <w:bookmarkStart w:id="15" w:name="_Toc427058110"/>
+      <w:bookmarkStart w:id="22" w:name="_Toc427058110"/>
       <w:r>
         <w:rPr>
           <w:rFonts w:ascii="Times New Roman" w:eastAsiaTheme="minorHAnsi" w:hAnsi="Times New Roman" w:cs="Times New Roman"/>
@@ -9494,7 +9628,7 @@
         <w:lastRenderedPageBreak/>
         <w:t>Capítulo 3</w:t>
       </w:r>
-      <w:bookmarkEnd w:id="15"/>
+      <w:bookmarkEnd w:id="22"/>
     </w:p>
     <w:p>
       <w:pPr>
@@ -9512,7 +9646,7 @@
           <w:szCs w:val="24"/>
         </w:rPr>
       </w:pPr>
-      <w:bookmarkStart w:id="16" w:name="_Toc427058111"/>
+      <w:bookmarkStart w:id="23" w:name="_Toc427058111"/>
       <w:r>
         <w:rPr>
           <w:rFonts w:ascii="Times New Roman" w:hAnsi="Times New Roman" w:cs="Times New Roman"/>
@@ -9522,7 +9656,7 @@
         </w:rPr>
         <w:t>Alcance</w:t>
       </w:r>
-      <w:bookmarkEnd w:id="16"/>
+      <w:bookmarkEnd w:id="23"/>
     </w:p>
     <w:p>
       <w:pPr>
@@ -9757,7 +9891,7 @@
           <w:b/>
         </w:rPr>
       </w:pPr>
-      <w:bookmarkStart w:id="17" w:name="_Toc427058112"/>
+      <w:bookmarkStart w:id="24" w:name="_Toc427058112"/>
       <w:r>
         <w:rPr>
           <w:rFonts w:ascii="Times New Roman" w:hAnsi="Times New Roman" w:cs="Times New Roman"/>
@@ -9765,7 +9899,7 @@
         </w:rPr>
         <w:t>Diseño de la investigación</w:t>
       </w:r>
-      <w:bookmarkEnd w:id="17"/>
+      <w:bookmarkEnd w:id="24"/>
     </w:p>
     <w:p>
       <w:pPr>
@@ -9922,7 +10056,7 @@
           <w:b/>
         </w:rPr>
       </w:pPr>
-      <w:bookmarkStart w:id="18" w:name="_Toc427058113"/>
+      <w:bookmarkStart w:id="25" w:name="_Toc427058113"/>
       <w:r>
         <w:rPr>
           <w:rFonts w:ascii="Times New Roman" w:hAnsi="Times New Roman" w:cs="Times New Roman"/>
@@ -9930,7 +10064,7 @@
         </w:rPr>
         <w:t>Recursos necesarios para la investigación</w:t>
       </w:r>
-      <w:bookmarkEnd w:id="18"/>
+      <w:bookmarkEnd w:id="25"/>
     </w:p>
     <w:p>
       <w:pPr>
@@ -11330,7 +11464,7 @@
           <w:b/>
         </w:rPr>
       </w:pPr>
-      <w:bookmarkStart w:id="19" w:name="_Toc427058114"/>
+      <w:bookmarkStart w:id="26" w:name="_Toc427058114"/>
       <w:r>
         <w:rPr>
           <w:rFonts w:ascii="Times New Roman" w:hAnsi="Times New Roman" w:cs="Times New Roman"/>
@@ -11345,7 +11479,7 @@
         </w:rPr>
         <w:t>.</w:t>
       </w:r>
-      <w:bookmarkEnd w:id="19"/>
+      <w:bookmarkEnd w:id="26"/>
     </w:p>
     <w:p>
       <w:pPr>
@@ -12024,7 +12158,7 @@
           <w:b/>
         </w:rPr>
       </w:pPr>
-      <w:bookmarkStart w:id="20" w:name="_Toc427058115"/>
+      <w:bookmarkStart w:id="27" w:name="_Toc427058115"/>
       <w:r>
         <w:rPr>
           <w:rFonts w:ascii="Times New Roman" w:hAnsi="Times New Roman" w:cs="Times New Roman"/>
@@ -12040,7 +12174,7 @@
         </w:rPr>
         <w:t>.</w:t>
       </w:r>
-      <w:bookmarkEnd w:id="20"/>
+      <w:bookmarkEnd w:id="27"/>
     </w:p>
     <w:tbl>
       <w:tblPr>
@@ -15868,7 +16002,7 @@
           <w:b/>
         </w:rPr>
       </w:pPr>
-      <w:bookmarkStart w:id="21" w:name="_Toc427058116"/>
+      <w:bookmarkStart w:id="28" w:name="_Toc427058116"/>
       <w:r>
         <w:rPr>
           <w:rFonts w:ascii="Times New Roman" w:hAnsi="Times New Roman" w:cs="Times New Roman"/>
@@ -15883,7 +16017,7 @@
         </w:rPr>
         <w:t>nograma</w:t>
       </w:r>
-      <w:bookmarkEnd w:id="21"/>
+      <w:bookmarkEnd w:id="28"/>
     </w:p>
     <w:p>
       <w:pPr>
@@ -16048,7 +16182,7 @@
           <w:b/>
         </w:rPr>
       </w:pPr>
-      <w:bookmarkStart w:id="22" w:name="_Toc427058117"/>
+      <w:bookmarkStart w:id="29" w:name="_Toc427058117"/>
       <w:r>
         <w:rPr>
           <w:rFonts w:ascii="Times New Roman" w:hAnsi="Times New Roman" w:cs="Times New Roman"/>
@@ -16056,7 +16190,7 @@
         </w:rPr>
         <w:t>Análisis de posibles dificultades</w:t>
       </w:r>
-      <w:bookmarkEnd w:id="22"/>
+      <w:bookmarkEnd w:id="29"/>
     </w:p>
     <w:p>
       <w:pPr>
@@ -18393,7 +18527,7 @@
           <w:b/>
         </w:rPr>
       </w:pPr>
-      <w:bookmarkStart w:id="23" w:name="_Toc427058118"/>
+      <w:bookmarkStart w:id="30" w:name="_Toc427058118"/>
       <w:r>
         <w:rPr>
           <w:rFonts w:ascii="Times New Roman" w:hAnsi="Times New Roman" w:cs="Times New Roman"/>
@@ -18401,7 +18535,7 @@
         </w:rPr>
         <w:t>Viabilidad del proyecto</w:t>
       </w:r>
-      <w:bookmarkEnd w:id="23"/>
+      <w:bookmarkEnd w:id="30"/>
     </w:p>
     <w:p>
       <w:pPr>
@@ -18982,7 +19116,7 @@
           <w:szCs w:val="24"/>
         </w:rPr>
       </w:pPr>
-      <w:bookmarkStart w:id="24" w:name="_Toc427058119"/>
+      <w:bookmarkStart w:id="31" w:name="_Toc427058119"/>
       <w:r>
         <w:rPr>
           <w:rFonts w:ascii="Times New Roman" w:hAnsi="Times New Roman" w:cs="Times New Roman"/>
@@ -18994,7 +19128,7 @@
         <w:lastRenderedPageBreak/>
         <w:t>Capítulo 4</w:t>
       </w:r>
-      <w:bookmarkEnd w:id="24"/>
+      <w:bookmarkEnd w:id="31"/>
     </w:p>
     <w:p>
       <w:pPr>
@@ -19013,8 +19147,8 @@
           <w:szCs w:val="24"/>
         </w:rPr>
       </w:pPr>
-      <w:bookmarkStart w:id="25" w:name="_Toc427056321"/>
-      <w:bookmarkStart w:id="26" w:name="_Toc427058120"/>
+      <w:bookmarkStart w:id="32" w:name="_Toc427056321"/>
+      <w:bookmarkStart w:id="33" w:name="_Toc427058120"/>
       <w:r>
         <w:rPr>
           <w:rFonts w:ascii="Times New Roman" w:hAnsi="Times New Roman" w:cs="Times New Roman"/>
@@ -19024,8 +19158,8 @@
         </w:rPr>
         <w:t>Unidades, categorías, temas y patrones</w:t>
       </w:r>
-      <w:bookmarkEnd w:id="25"/>
-      <w:bookmarkEnd w:id="26"/>
+      <w:bookmarkEnd w:id="32"/>
+      <w:bookmarkEnd w:id="33"/>
     </w:p>
     <w:p>
       <w:pPr>
@@ -19043,8 +19177,8 @@
           <w:szCs w:val="24"/>
         </w:rPr>
       </w:pPr>
-      <w:bookmarkStart w:id="27" w:name="_Toc427056322"/>
-      <w:bookmarkStart w:id="28" w:name="_Toc427058121"/>
+      <w:bookmarkStart w:id="34" w:name="_Toc427056322"/>
+      <w:bookmarkStart w:id="35" w:name="_Toc427058121"/>
       <w:r>
         <w:rPr>
           <w:noProof/>
@@ -19117,16 +19251,16 @@
         </w:rPr>
         <w:t>Modulo “Aplicación web”.</w:t>
       </w:r>
-      <w:bookmarkEnd w:id="27"/>
-      <w:bookmarkEnd w:id="28"/>
+      <w:bookmarkEnd w:id="34"/>
+      <w:bookmarkEnd w:id="35"/>
     </w:p>
     <w:p>
       <w:pPr>
         <w:pStyle w:val="Descripcin"/>
         <w:jc w:val="center"/>
       </w:pPr>
-      <w:bookmarkStart w:id="29" w:name="_Toc427055879"/>
-      <w:bookmarkStart w:id="30" w:name="_Toc427058342"/>
+      <w:bookmarkStart w:id="36" w:name="_Toc427055879"/>
+      <w:bookmarkStart w:id="37" w:name="_Toc427247919"/>
       <w:r>
         <w:t xml:space="preserve">Ilustración </w:t>
       </w:r>
@@ -19157,8 +19291,8 @@
       <w:r>
         <w:t>n</w:t>
       </w:r>
-      <w:bookmarkEnd w:id="29"/>
-      <w:bookmarkEnd w:id="30"/>
+      <w:bookmarkEnd w:id="36"/>
+      <w:bookmarkEnd w:id="37"/>
     </w:p>
     <w:p>
       <w:r>
@@ -19214,8 +19348,8 @@
         <w:pStyle w:val="Descripcin"/>
         <w:jc w:val="center"/>
       </w:pPr>
-      <w:bookmarkStart w:id="31" w:name="_Toc427055880"/>
-      <w:bookmarkStart w:id="32" w:name="_Toc427058343"/>
+      <w:bookmarkStart w:id="38" w:name="_Toc427055880"/>
+      <w:bookmarkStart w:id="39" w:name="_Toc427247920"/>
       <w:r>
         <w:t xml:space="preserve">Ilustración </w:t>
       </w:r>
@@ -19240,8 +19374,8 @@
       <w:r>
         <w:t xml:space="preserve"> Registro de usuario</w:t>
       </w:r>
-      <w:bookmarkEnd w:id="31"/>
-      <w:bookmarkEnd w:id="32"/>
+      <w:bookmarkEnd w:id="38"/>
+      <w:bookmarkEnd w:id="39"/>
     </w:p>
     <w:p>
       <w:pPr>
@@ -19301,8 +19435,8 @@
         <w:pStyle w:val="Descripcin"/>
         <w:jc w:val="center"/>
       </w:pPr>
-      <w:bookmarkStart w:id="33" w:name="_Toc427055881"/>
-      <w:bookmarkStart w:id="34" w:name="_Toc427058344"/>
+      <w:bookmarkStart w:id="40" w:name="_Toc427055881"/>
+      <w:bookmarkStart w:id="41" w:name="_Toc427247921"/>
       <w:r>
         <w:t xml:space="preserve">Ilustración </w:t>
       </w:r>
@@ -19327,8 +19461,8 @@
       <w:r>
         <w:t xml:space="preserve"> Página de inicio, contiene un video tutorial de cómo usar la App web.</w:t>
       </w:r>
-      <w:bookmarkEnd w:id="33"/>
-      <w:bookmarkEnd w:id="34"/>
+      <w:bookmarkEnd w:id="40"/>
+      <w:bookmarkEnd w:id="41"/>
     </w:p>
     <w:p>
       <w:r>
@@ -19384,8 +19518,8 @@
         <w:pStyle w:val="Descripcin"/>
         <w:jc w:val="center"/>
       </w:pPr>
-      <w:bookmarkStart w:id="35" w:name="_Toc427055882"/>
-      <w:bookmarkStart w:id="36" w:name="_Toc427058345"/>
+      <w:bookmarkStart w:id="42" w:name="_Toc427055882"/>
+      <w:bookmarkStart w:id="43" w:name="_Toc427247922"/>
       <w:r>
         <w:t xml:space="preserve">Ilustración </w:t>
       </w:r>
@@ -19410,8 +19544,8 @@
       <w:r>
         <w:t xml:space="preserve"> Generar diagnósticos Parte1</w:t>
       </w:r>
-      <w:bookmarkEnd w:id="35"/>
-      <w:bookmarkEnd w:id="36"/>
+      <w:bookmarkEnd w:id="42"/>
+      <w:bookmarkEnd w:id="43"/>
     </w:p>
     <w:p/>
     <w:p>
@@ -19469,8 +19603,8 @@
         <w:pStyle w:val="Descripcin"/>
         <w:jc w:val="center"/>
       </w:pPr>
-      <w:bookmarkStart w:id="37" w:name="_Toc427055883"/>
-      <w:bookmarkStart w:id="38" w:name="_Toc427058346"/>
+      <w:bookmarkStart w:id="44" w:name="_Toc427055883"/>
+      <w:bookmarkStart w:id="45" w:name="_Toc427247923"/>
       <w:r>
         <w:t xml:space="preserve">Ilustración </w:t>
       </w:r>
@@ -19495,8 +19629,8 @@
       <w:r>
         <w:t xml:space="preserve"> Generar diagnósticos Parte2</w:t>
       </w:r>
-      <w:bookmarkEnd w:id="37"/>
-      <w:bookmarkEnd w:id="38"/>
+      <w:bookmarkEnd w:id="44"/>
+      <w:bookmarkEnd w:id="45"/>
     </w:p>
     <w:p>
       <w:r>
@@ -19552,8 +19686,8 @@
         <w:pStyle w:val="Descripcin"/>
         <w:jc w:val="center"/>
       </w:pPr>
-      <w:bookmarkStart w:id="39" w:name="_Toc427055884"/>
-      <w:bookmarkStart w:id="40" w:name="_Toc427058347"/>
+      <w:bookmarkStart w:id="46" w:name="_Toc427055884"/>
+      <w:bookmarkStart w:id="47" w:name="_Toc427247924"/>
       <w:r>
         <w:t xml:space="preserve">Ilustración </w:t>
       </w:r>
@@ -19578,8 +19712,8 @@
       <w:r>
         <w:t xml:space="preserve"> Tabla de registro de reportes Parte 1</w:t>
       </w:r>
-      <w:bookmarkEnd w:id="39"/>
-      <w:bookmarkEnd w:id="40"/>
+      <w:bookmarkEnd w:id="46"/>
+      <w:bookmarkEnd w:id="47"/>
     </w:p>
     <w:p/>
     <w:p>
@@ -19640,8 +19774,8 @@
         <w:pStyle w:val="Descripcin"/>
         <w:jc w:val="center"/>
       </w:pPr>
-      <w:bookmarkStart w:id="41" w:name="_Toc427055885"/>
-      <w:bookmarkStart w:id="42" w:name="_Toc427058348"/>
+      <w:bookmarkStart w:id="48" w:name="_Toc427055885"/>
+      <w:bookmarkStart w:id="49" w:name="_Toc427247925"/>
       <w:r>
         <w:t xml:space="preserve">Ilustración </w:t>
       </w:r>
@@ -19666,8 +19800,8 @@
       <w:r>
         <w:t xml:space="preserve"> Reporte individual por accidente, el reporte puede descargarse en PDF.</w:t>
       </w:r>
-      <w:bookmarkEnd w:id="41"/>
-      <w:bookmarkEnd w:id="42"/>
+      <w:bookmarkEnd w:id="48"/>
+      <w:bookmarkEnd w:id="49"/>
     </w:p>
     <w:p>
       <w:r>
@@ -19723,8 +19857,8 @@
         <w:pStyle w:val="Descripcin"/>
         <w:jc w:val="center"/>
       </w:pPr>
-      <w:bookmarkStart w:id="43" w:name="_Toc427055886"/>
-      <w:bookmarkStart w:id="44" w:name="_Toc427058349"/>
+      <w:bookmarkStart w:id="50" w:name="_Toc427055886"/>
+      <w:bookmarkStart w:id="51" w:name="_Toc427247926"/>
       <w:r>
         <w:t xml:space="preserve">Ilustración </w:t>
       </w:r>
@@ -19749,8 +19883,8 @@
       <w:r>
         <w:t xml:space="preserve"> Tabla de registro de drones</w:t>
       </w:r>
-      <w:bookmarkEnd w:id="43"/>
-      <w:bookmarkEnd w:id="44"/>
+      <w:bookmarkEnd w:id="50"/>
+      <w:bookmarkEnd w:id="51"/>
     </w:p>
     <w:p>
       <w:r>
@@ -19807,8 +19941,8 @@
         <w:pStyle w:val="Descripcin"/>
         <w:jc w:val="center"/>
       </w:pPr>
-      <w:bookmarkStart w:id="45" w:name="_Toc427055887"/>
-      <w:bookmarkStart w:id="46" w:name="_Toc427058350"/>
+      <w:bookmarkStart w:id="52" w:name="_Toc427055887"/>
+      <w:bookmarkStart w:id="53" w:name="_Toc427247927"/>
       <w:r>
         <w:t xml:space="preserve">Ilustración </w:t>
       </w:r>
@@ -19833,8 +19967,8 @@
       <w:r>
         <w:t xml:space="preserve"> Registro del Drone</w:t>
       </w:r>
-      <w:bookmarkEnd w:id="45"/>
-      <w:bookmarkEnd w:id="46"/>
+      <w:bookmarkEnd w:id="52"/>
+      <w:bookmarkEnd w:id="53"/>
     </w:p>
     <w:p>
       <w:pPr>
@@ -19893,8 +20027,8 @@
         <w:pStyle w:val="Descripcin"/>
         <w:jc w:val="center"/>
       </w:pPr>
-      <w:bookmarkStart w:id="47" w:name="_Toc427055888"/>
-      <w:bookmarkStart w:id="48" w:name="_Toc427058351"/>
+      <w:bookmarkStart w:id="54" w:name="_Toc427055888"/>
+      <w:bookmarkStart w:id="55" w:name="_Toc427247928"/>
       <w:r>
         <w:t xml:space="preserve">Ilustración </w:t>
       </w:r>
@@ -19919,8 +20053,8 @@
       <w:r>
         <w:t xml:space="preserve"> Interfaz de configuración de la cuenta de usuario.</w:t>
       </w:r>
-      <w:bookmarkEnd w:id="47"/>
-      <w:bookmarkEnd w:id="48"/>
+      <w:bookmarkEnd w:id="54"/>
+      <w:bookmarkEnd w:id="55"/>
     </w:p>
     <w:p>
       <w:pPr>
@@ -19939,8 +20073,8 @@
           <w:szCs w:val="24"/>
         </w:rPr>
       </w:pPr>
-      <w:bookmarkStart w:id="49" w:name="_Toc427056323"/>
-      <w:bookmarkStart w:id="50" w:name="_Toc427058122"/>
+      <w:bookmarkStart w:id="56" w:name="_Toc427056323"/>
+      <w:bookmarkStart w:id="57" w:name="_Toc427058122"/>
       <w:r>
         <w:rPr>
           <w:rFonts w:ascii="Times New Roman" w:hAnsi="Times New Roman" w:cs="Times New Roman"/>
@@ -19951,8 +20085,8 @@
         <w:lastRenderedPageBreak/>
         <w:t>Descripciones, significados, anécdotas y experiencias</w:t>
       </w:r>
-      <w:bookmarkEnd w:id="49"/>
-      <w:bookmarkEnd w:id="50"/>
+      <w:bookmarkEnd w:id="56"/>
+      <w:bookmarkEnd w:id="57"/>
     </w:p>
     <w:p>
       <w:pPr>
@@ -19971,8 +20105,8 @@
           <w:szCs w:val="24"/>
         </w:rPr>
       </w:pPr>
-      <w:bookmarkStart w:id="51" w:name="_Toc427056324"/>
-      <w:bookmarkStart w:id="52" w:name="_Toc427058123"/>
+      <w:bookmarkStart w:id="58" w:name="_Toc427056324"/>
+      <w:bookmarkStart w:id="59" w:name="_Toc427058123"/>
       <w:r>
         <w:rPr>
           <w:rFonts w:ascii="Times New Roman" w:hAnsi="Times New Roman" w:cs="Times New Roman"/>
@@ -19991,8 +20125,8 @@
         </w:rPr>
         <w:t>.</w:t>
       </w:r>
-      <w:bookmarkEnd w:id="51"/>
-      <w:bookmarkEnd w:id="52"/>
+      <w:bookmarkEnd w:id="58"/>
+      <w:bookmarkEnd w:id="59"/>
     </w:p>
     <w:p>
       <w:pPr>
@@ -20164,8 +20298,8 @@
           <w:szCs w:val="24"/>
         </w:rPr>
       </w:pPr>
-      <w:bookmarkStart w:id="53" w:name="_Toc427056325"/>
-      <w:bookmarkStart w:id="54" w:name="_Toc427058124"/>
+      <w:bookmarkStart w:id="60" w:name="_Toc427056325"/>
+      <w:bookmarkStart w:id="61" w:name="_Toc427058124"/>
       <w:r>
         <w:rPr>
           <w:rFonts w:ascii="Times New Roman" w:hAnsi="Times New Roman" w:cs="Times New Roman"/>
@@ -20175,8 +20309,8 @@
         </w:rPr>
         <w:t>Anotaciones y estructura del diseño</w:t>
       </w:r>
-      <w:bookmarkEnd w:id="53"/>
-      <w:bookmarkEnd w:id="54"/>
+      <w:bookmarkEnd w:id="60"/>
+      <w:bookmarkEnd w:id="61"/>
     </w:p>
     <w:p>
       <w:pPr>
@@ -20192,8 +20326,8 @@
           <w:b/>
         </w:rPr>
       </w:pPr>
-      <w:bookmarkStart w:id="55" w:name="_Toc427056326"/>
-      <w:bookmarkStart w:id="56" w:name="_Toc427058125"/>
+      <w:bookmarkStart w:id="62" w:name="_Toc427056326"/>
+      <w:bookmarkStart w:id="63" w:name="_Toc427058125"/>
       <w:r>
         <w:rPr>
           <w:rFonts w:ascii="Times New Roman" w:hAnsi="Times New Roman" w:cs="Times New Roman"/>
@@ -20203,8 +20337,8 @@
         </w:rPr>
         <w:t>Diagramas UML.</w:t>
       </w:r>
-      <w:bookmarkEnd w:id="55"/>
-      <w:bookmarkEnd w:id="56"/>
+      <w:bookmarkEnd w:id="62"/>
+      <w:bookmarkEnd w:id="63"/>
     </w:p>
     <w:p>
       <w:pPr>
@@ -20293,8 +20427,8 @@
         <w:pStyle w:val="Descripcin"/>
         <w:jc w:val="center"/>
       </w:pPr>
-      <w:bookmarkStart w:id="57" w:name="_Toc427055889"/>
-      <w:bookmarkStart w:id="58" w:name="_Toc427058352"/>
+      <w:bookmarkStart w:id="64" w:name="_Toc427055889"/>
+      <w:bookmarkStart w:id="65" w:name="_Toc427247929"/>
       <w:r>
         <w:t xml:space="preserve">Ilustración </w:t>
       </w:r>
@@ -20319,8 +20453,8 @@
       <w:r>
         <w:t xml:space="preserve"> Diagrama caso de uso rol auxiliar</w:t>
       </w:r>
-      <w:bookmarkEnd w:id="57"/>
-      <w:bookmarkEnd w:id="58"/>
+      <w:bookmarkEnd w:id="64"/>
+      <w:bookmarkEnd w:id="65"/>
     </w:p>
     <w:p>
       <w:pPr>
@@ -20382,8 +20516,8 @@
         <w:pStyle w:val="Descripcin"/>
         <w:jc w:val="center"/>
       </w:pPr>
-      <w:bookmarkStart w:id="59" w:name="_Toc427055890"/>
-      <w:bookmarkStart w:id="60" w:name="_Toc427058353"/>
+      <w:bookmarkStart w:id="66" w:name="_Toc427055890"/>
+      <w:bookmarkStart w:id="67" w:name="_Toc427247930"/>
       <w:r>
         <w:t xml:space="preserve">Ilustración </w:t>
       </w:r>
@@ -20411,8 +20545,8 @@
       <w:r>
         <w:t>herido</w:t>
       </w:r>
-      <w:bookmarkEnd w:id="59"/>
-      <w:bookmarkEnd w:id="60"/>
+      <w:bookmarkEnd w:id="66"/>
+      <w:bookmarkEnd w:id="67"/>
     </w:p>
     <w:p/>
     <w:p>
@@ -20474,8 +20608,8 @@
         <w:pStyle w:val="Descripcin"/>
         <w:jc w:val="center"/>
       </w:pPr>
-      <w:bookmarkStart w:id="61" w:name="_Toc427055891"/>
-      <w:bookmarkStart w:id="62" w:name="_Toc427058354"/>
+      <w:bookmarkStart w:id="68" w:name="_Toc427055891"/>
+      <w:bookmarkStart w:id="69" w:name="_Toc427247931"/>
       <w:r>
         <w:t xml:space="preserve">Ilustración </w:t>
       </w:r>
@@ -20503,8 +20637,8 @@
       <w:r>
         <w:t>dministrador</w:t>
       </w:r>
-      <w:bookmarkEnd w:id="61"/>
-      <w:bookmarkEnd w:id="62"/>
+      <w:bookmarkEnd w:id="68"/>
+      <w:bookmarkEnd w:id="69"/>
     </w:p>
     <w:p>
       <w:pPr>
@@ -20578,8 +20712,8 @@
         <w:pStyle w:val="Descripcin"/>
         <w:jc w:val="center"/>
       </w:pPr>
-      <w:bookmarkStart w:id="63" w:name="_Toc427055892"/>
-      <w:bookmarkStart w:id="64" w:name="_Toc427058355"/>
+      <w:bookmarkStart w:id="70" w:name="_Toc427055892"/>
+      <w:bookmarkStart w:id="71" w:name="_Toc427247932"/>
       <w:r>
         <w:t xml:space="preserve">Ilustración </w:t>
       </w:r>
@@ -20610,8 +20744,8 @@
       <w:r>
         <w:t>paramédico</w:t>
       </w:r>
-      <w:bookmarkEnd w:id="63"/>
-      <w:bookmarkEnd w:id="64"/>
+      <w:bookmarkEnd w:id="70"/>
+      <w:bookmarkEnd w:id="71"/>
     </w:p>
     <w:p>
       <w:pPr>
@@ -20672,8 +20806,8 @@
         <w:pStyle w:val="Descripcin"/>
         <w:jc w:val="center"/>
       </w:pPr>
-      <w:bookmarkStart w:id="65" w:name="_Toc427055893"/>
-      <w:bookmarkStart w:id="66" w:name="_Toc427058356"/>
+      <w:bookmarkStart w:id="72" w:name="_Toc427055893"/>
+      <w:bookmarkStart w:id="73" w:name="_Toc427247933"/>
       <w:r>
         <w:t xml:space="preserve">Ilustración </w:t>
       </w:r>
@@ -20704,8 +20838,8 @@
       <w:r>
         <w:t>iagrama caso de uso rol consultor</w:t>
       </w:r>
-      <w:bookmarkEnd w:id="65"/>
-      <w:bookmarkEnd w:id="66"/>
+      <w:bookmarkEnd w:id="72"/>
+      <w:bookmarkEnd w:id="73"/>
     </w:p>
     <w:p/>
     <w:p/>
@@ -20805,8 +20939,8 @@
         <w:pStyle w:val="Descripcin"/>
         <w:jc w:val="center"/>
       </w:pPr>
-      <w:bookmarkStart w:id="67" w:name="_Toc427055894"/>
-      <w:bookmarkStart w:id="68" w:name="_Toc427058357"/>
+      <w:bookmarkStart w:id="74" w:name="_Toc427055894"/>
+      <w:bookmarkStart w:id="75" w:name="_Toc427247934"/>
       <w:r>
         <w:t xml:space="preserve">Ilustración </w:t>
       </w:r>
@@ -20837,8 +20971,8 @@
       <w:r>
         <w:t>auxiliar</w:t>
       </w:r>
-      <w:bookmarkEnd w:id="67"/>
-      <w:bookmarkEnd w:id="68"/>
+      <w:bookmarkEnd w:id="74"/>
+      <w:bookmarkEnd w:id="75"/>
     </w:p>
     <w:p>
       <w:pPr>
@@ -20899,8 +21033,8 @@
         <w:pStyle w:val="Descripcin"/>
         <w:jc w:val="center"/>
       </w:pPr>
-      <w:bookmarkStart w:id="69" w:name="_Toc427055895"/>
-      <w:bookmarkStart w:id="70" w:name="_Toc427058358"/>
+      <w:bookmarkStart w:id="76" w:name="_Toc427055895"/>
+      <w:bookmarkStart w:id="77" w:name="_Toc427247935"/>
       <w:r>
         <w:t xml:space="preserve">Ilustración </w:t>
       </w:r>
@@ -20931,8 +21065,8 @@
       <w:r>
         <w:t>herido</w:t>
       </w:r>
-      <w:bookmarkEnd w:id="69"/>
-      <w:bookmarkEnd w:id="70"/>
+      <w:bookmarkEnd w:id="76"/>
+      <w:bookmarkEnd w:id="77"/>
     </w:p>
     <w:p>
       <w:pPr>
@@ -20993,8 +21127,8 @@
         <w:pStyle w:val="Descripcin"/>
         <w:jc w:val="center"/>
       </w:pPr>
-      <w:bookmarkStart w:id="71" w:name="_Toc427055896"/>
-      <w:bookmarkStart w:id="72" w:name="_Toc427058359"/>
+      <w:bookmarkStart w:id="78" w:name="_Toc427055896"/>
+      <w:bookmarkStart w:id="79" w:name="_Toc427247936"/>
       <w:r>
         <w:t xml:space="preserve">Ilustración </w:t>
       </w:r>
@@ -21025,8 +21159,8 @@
       <w:r>
         <w:t>administrador</w:t>
       </w:r>
-      <w:bookmarkEnd w:id="71"/>
-      <w:bookmarkEnd w:id="72"/>
+      <w:bookmarkEnd w:id="78"/>
+      <w:bookmarkEnd w:id="79"/>
     </w:p>
     <w:p/>
     <w:p>
@@ -21089,8 +21223,8 @@
         <w:pStyle w:val="Descripcin"/>
         <w:jc w:val="center"/>
       </w:pPr>
-      <w:bookmarkStart w:id="73" w:name="_Toc427055897"/>
-      <w:bookmarkStart w:id="74" w:name="_Toc427058360"/>
+      <w:bookmarkStart w:id="80" w:name="_Toc427055897"/>
+      <w:bookmarkStart w:id="81" w:name="_Toc427247937"/>
       <w:r>
         <w:t xml:space="preserve">Ilustración </w:t>
       </w:r>
@@ -21115,8 +21249,8 @@
       <w:r>
         <w:t xml:space="preserve"> Diagrama de estado rol paramédico</w:t>
       </w:r>
-      <w:bookmarkEnd w:id="73"/>
-      <w:bookmarkEnd w:id="74"/>
+      <w:bookmarkEnd w:id="80"/>
+      <w:bookmarkEnd w:id="81"/>
     </w:p>
     <w:p>
       <w:pPr>
@@ -21177,8 +21311,8 @@
         <w:pStyle w:val="Descripcin"/>
         <w:jc w:val="center"/>
       </w:pPr>
-      <w:bookmarkStart w:id="75" w:name="_Toc427055898"/>
-      <w:bookmarkStart w:id="76" w:name="_Toc427058361"/>
+      <w:bookmarkStart w:id="82" w:name="_Toc427055898"/>
+      <w:bookmarkStart w:id="83" w:name="_Toc427247938"/>
       <w:r>
         <w:t xml:space="preserve">Ilustración </w:t>
       </w:r>
@@ -21209,8 +21343,8 @@
       <w:r>
         <w:t xml:space="preserve"> consultor</w:t>
       </w:r>
-      <w:bookmarkEnd w:id="75"/>
-      <w:bookmarkEnd w:id="76"/>
+      <w:bookmarkEnd w:id="82"/>
+      <w:bookmarkEnd w:id="83"/>
     </w:p>
     <w:p>
       <w:pPr>
@@ -21297,8 +21431,8 @@
         <w:pStyle w:val="Descripcin"/>
         <w:jc w:val="center"/>
       </w:pPr>
-      <w:bookmarkStart w:id="77" w:name="_Toc427055899"/>
-      <w:bookmarkStart w:id="78" w:name="_Toc427058362"/>
+      <w:bookmarkStart w:id="84" w:name="_Toc427055899"/>
+      <w:bookmarkStart w:id="85" w:name="_Toc427247939"/>
       <w:r>
         <w:t xml:space="preserve">Ilustración </w:t>
       </w:r>
@@ -21329,8 +21463,8 @@
       <w:r>
         <w:t>objetos</w:t>
       </w:r>
-      <w:bookmarkEnd w:id="77"/>
-      <w:bookmarkEnd w:id="78"/>
+      <w:bookmarkEnd w:id="84"/>
+      <w:bookmarkEnd w:id="85"/>
     </w:p>
     <w:p/>
     <w:p>
@@ -21423,8 +21557,8 @@
           <w:sz w:val="24"/>
         </w:rPr>
       </w:pPr>
-      <w:bookmarkStart w:id="79" w:name="_Toc427055900"/>
-      <w:bookmarkStart w:id="80" w:name="_Toc427058363"/>
+      <w:bookmarkStart w:id="86" w:name="_Toc427055900"/>
+      <w:bookmarkStart w:id="87" w:name="_Toc427247940"/>
       <w:r>
         <w:t xml:space="preserve">Ilustración </w:t>
       </w:r>
@@ -21452,8 +21586,8 @@
       <w:r>
         <w:t>clases</w:t>
       </w:r>
-      <w:bookmarkEnd w:id="79"/>
-      <w:bookmarkEnd w:id="80"/>
+      <w:bookmarkEnd w:id="86"/>
+      <w:bookmarkEnd w:id="87"/>
     </w:p>
     <w:p>
       <w:pPr>
@@ -21463,20 +21597,320 @@
     </w:p>
     <w:p>
       <w:pPr>
-        <w:jc w:val="center"/>
-      </w:pPr>
-    </w:p>
-    <w:p>
-      <w:pPr>
         <w:pStyle w:val="Prrafodelista"/>
         <w:ind w:left="1800"/>
+      </w:pPr>
+    </w:p>
+    <w:p>
+      <w:pPr>
+        <w:pStyle w:val="Prrafodelista"/>
+        <w:ind w:left="1800"/>
+      </w:pPr>
+    </w:p>
+    <w:p>
+      <w:pPr>
+        <w:pStyle w:val="Prrafodelista"/>
+        <w:ind w:left="1800"/>
+      </w:pPr>
+    </w:p>
+    <w:p>
+      <w:pPr>
+        <w:pStyle w:val="Prrafodelista"/>
+        <w:ind w:left="1800"/>
+      </w:pPr>
+    </w:p>
+    <w:p>
+      <w:pPr>
+        <w:pStyle w:val="Prrafodelista"/>
+        <w:ind w:left="1800"/>
+      </w:pPr>
+    </w:p>
+    <w:p>
+      <w:pPr>
+        <w:pStyle w:val="Prrafodelista"/>
+        <w:ind w:left="1800"/>
+      </w:pPr>
+    </w:p>
+    <w:p>
+      <w:pPr>
+        <w:pStyle w:val="Prrafodelista"/>
+        <w:ind w:left="1800"/>
+      </w:pPr>
+    </w:p>
+    <w:p>
+      <w:pPr>
+        <w:pStyle w:val="Prrafodelista"/>
+        <w:ind w:left="1800"/>
+      </w:pPr>
+    </w:p>
+    <w:p>
+      <w:pPr>
+        <w:pStyle w:val="Prrafodelista"/>
+        <w:ind w:left="1800"/>
+      </w:pPr>
+    </w:p>
+    <w:p>
+      <w:pPr>
+        <w:pStyle w:val="Prrafodelista"/>
+        <w:ind w:left="1800"/>
+      </w:pPr>
+    </w:p>
+    <w:p>
+      <w:pPr>
+        <w:pStyle w:val="Prrafodelista"/>
+        <w:ind w:left="1800"/>
+      </w:pPr>
+    </w:p>
+    <w:p>
+      <w:pPr>
+        <w:pStyle w:val="Prrafodelista"/>
+        <w:ind w:left="1800"/>
+      </w:pPr>
+    </w:p>
+    <w:p>
+      <w:pPr>
+        <w:pStyle w:val="Prrafodelista"/>
+        <w:ind w:left="1800"/>
+      </w:pPr>
+    </w:p>
+    <w:p>
+      <w:pPr>
+        <w:pStyle w:val="Prrafodelista"/>
+        <w:ind w:left="1800"/>
+      </w:pPr>
+    </w:p>
+    <w:p>
+      <w:pPr>
+        <w:pStyle w:val="Prrafodelista"/>
+        <w:ind w:left="1800"/>
+      </w:pPr>
+    </w:p>
+    <w:p>
+      <w:pPr>
+        <w:jc w:val="center"/>
+      </w:pPr>
+    </w:p>
+    <w:p>
+      <w:pPr>
+        <w:pStyle w:val="Prrafodelista"/>
+        <w:keepNext/>
+        <w:numPr>
+          <w:ilvl w:val="0"/>
+          <w:numId w:val="41"/>
+        </w:numPr>
+        <w:spacing w:after="0"/>
+        <w:outlineLvl w:val="2"/>
         <w:rPr>
           <w:rFonts w:ascii="Times New Roman" w:hAnsi="Times New Roman" w:cs="Times New Roman"/>
           <w:b/>
-          <w:sz w:val="24"/>
-          <w:szCs w:val="24"/>
-        </w:rPr>
-      </w:pPr>
+          <w:vanish/>
+          <w:sz w:val="24"/>
+          <w:szCs w:val="24"/>
+        </w:rPr>
+      </w:pPr>
+    </w:p>
+    <w:p>
+      <w:pPr>
+        <w:pStyle w:val="Prrafodelista"/>
+        <w:keepNext/>
+        <w:numPr>
+          <w:ilvl w:val="1"/>
+          <w:numId w:val="41"/>
+        </w:numPr>
+        <w:spacing w:after="0"/>
+        <w:outlineLvl w:val="2"/>
+        <w:rPr>
+          <w:rFonts w:ascii="Times New Roman" w:hAnsi="Times New Roman" w:cs="Times New Roman"/>
+          <w:b/>
+          <w:vanish/>
+          <w:sz w:val="24"/>
+          <w:szCs w:val="24"/>
+        </w:rPr>
+      </w:pPr>
+    </w:p>
+    <w:p>
+      <w:pPr>
+        <w:pStyle w:val="Prrafodelista"/>
+        <w:keepNext/>
+        <w:numPr>
+          <w:ilvl w:val="1"/>
+          <w:numId w:val="41"/>
+        </w:numPr>
+        <w:spacing w:after="0"/>
+        <w:outlineLvl w:val="2"/>
+        <w:rPr>
+          <w:rFonts w:ascii="Times New Roman" w:hAnsi="Times New Roman" w:cs="Times New Roman"/>
+          <w:b/>
+          <w:vanish/>
+          <w:sz w:val="24"/>
+          <w:szCs w:val="24"/>
+        </w:rPr>
+      </w:pPr>
+    </w:p>
+    <w:p>
+      <w:pPr>
+        <w:pStyle w:val="Prrafodelista"/>
+        <w:keepNext/>
+        <w:numPr>
+          <w:ilvl w:val="1"/>
+          <w:numId w:val="41"/>
+        </w:numPr>
+        <w:spacing w:after="0"/>
+        <w:outlineLvl w:val="2"/>
+        <w:rPr>
+          <w:rFonts w:ascii="Times New Roman" w:hAnsi="Times New Roman" w:cs="Times New Roman"/>
+          <w:b/>
+          <w:vanish/>
+          <w:sz w:val="24"/>
+          <w:szCs w:val="24"/>
+        </w:rPr>
+      </w:pPr>
+    </w:p>
+    <w:p>
+      <w:pPr>
+        <w:pStyle w:val="Prrafodelista"/>
+        <w:keepNext/>
+        <w:numPr>
+          <w:ilvl w:val="2"/>
+          <w:numId w:val="41"/>
+        </w:numPr>
+        <w:spacing w:after="0"/>
+        <w:outlineLvl w:val="2"/>
+        <w:rPr>
+          <w:rFonts w:ascii="Times New Roman" w:hAnsi="Times New Roman" w:cs="Times New Roman"/>
+          <w:b/>
+          <w:vanish/>
+          <w:sz w:val="24"/>
+          <w:szCs w:val="24"/>
+        </w:rPr>
+      </w:pPr>
+    </w:p>
+    <w:p>
+      <w:pPr>
+        <w:pStyle w:val="Prrafodelista"/>
+        <w:keepNext/>
+        <w:numPr>
+          <w:ilvl w:val="2"/>
+          <w:numId w:val="41"/>
+        </w:numPr>
+        <w:spacing w:after="0"/>
+        <w:outlineLvl w:val="2"/>
+        <w:rPr>
+          <w:b/>
+        </w:rPr>
+      </w:pPr>
+      <w:r>
+        <w:rPr>
+          <w:rFonts w:ascii="Times New Roman" w:hAnsi="Times New Roman" w:cs="Times New Roman"/>
+          <w:b/>
+          <w:sz w:val="24"/>
+          <w:szCs w:val="24"/>
+        </w:rPr>
+        <w:t xml:space="preserve">Diagrama entidad-relación </w:t>
+      </w:r>
+    </w:p>
+    <w:p>
+      <w:pPr>
+        <w:pStyle w:val="Prrafodelista"/>
+        <w:ind w:left="1800"/>
+        <w:rPr>
+          <w:rFonts w:ascii="Times New Roman" w:hAnsi="Times New Roman" w:cs="Times New Roman"/>
+          <w:b/>
+          <w:sz w:val="24"/>
+          <w:szCs w:val="24"/>
+        </w:rPr>
+      </w:pPr>
+    </w:p>
+    <w:p>
+      <w:pPr>
+        <w:keepNext/>
+      </w:pPr>
+      <w:r>
+        <w:rPr>
+          <w:noProof/>
+          <w:lang w:eastAsia="es-MX"/>
+        </w:rPr>
+        <w:drawing>
+          <wp:inline distT="0" distB="0" distL="0" distR="0" wp14:anchorId="778022E4" wp14:editId="09C77AC5">
+            <wp:extent cx="5943600" cy="4654550"/>
+            <wp:effectExtent l="0" t="0" r="0" b="0"/>
+            <wp:docPr id="65" name="Imagen 65" descr="C:\Users\Angel\Desktop\Diagrama1.png"/>
+            <wp:cNvGraphicFramePr>
+              <a:graphicFrameLocks xmlns:a="http://schemas.openxmlformats.org/drawingml/2006/main" noChangeAspect="1"/>
+            </wp:cNvGraphicFramePr>
+            <a:graphic xmlns:a="http://schemas.openxmlformats.org/drawingml/2006/main">
+              <a:graphicData uri="http://schemas.openxmlformats.org/drawingml/2006/picture">
+                <pic:pic xmlns:pic="http://schemas.openxmlformats.org/drawingml/2006/picture">
+                  <pic:nvPicPr>
+                    <pic:cNvPr id="0" name="Picture 1" descr="C:\Users\Angel\Desktop\Diagrama1.png"/>
+                    <pic:cNvPicPr>
+                      <a:picLocks noChangeAspect="1" noChangeArrowheads="1"/>
+                    </pic:cNvPicPr>
+                  </pic:nvPicPr>
+                  <pic:blipFill>
+                    <a:blip r:embed="rId42">
+                      <a:extLst>
+                        <a:ext uri="{28A0092B-C50C-407E-A947-70E740481C1C}">
+                          <a14:useLocalDpi xmlns:a14="http://schemas.microsoft.com/office/drawing/2010/main" val="0"/>
+                        </a:ext>
+                      </a:extLst>
+                    </a:blip>
+                    <a:srcRect/>
+                    <a:stretch>
+                      <a:fillRect/>
+                    </a:stretch>
+                  </pic:blipFill>
+                  <pic:spPr bwMode="auto">
+                    <a:xfrm>
+                      <a:off x="0" y="0"/>
+                      <a:ext cx="5943600" cy="4654550"/>
+                    </a:xfrm>
+                    <a:prstGeom prst="rect">
+                      <a:avLst/>
+                    </a:prstGeom>
+                    <a:noFill/>
+                    <a:ln>
+                      <a:noFill/>
+                    </a:ln>
+                  </pic:spPr>
+                </pic:pic>
+              </a:graphicData>
+            </a:graphic>
+          </wp:inline>
+        </w:drawing>
+      </w:r>
+    </w:p>
+    <w:p>
+      <w:pPr>
+        <w:pStyle w:val="Descripcin"/>
+        <w:jc w:val="center"/>
+      </w:pPr>
+      <w:bookmarkStart w:id="88" w:name="_Toc427247941"/>
+      <w:r>
+        <w:t xml:space="preserve">Ilustración </w:t>
+      </w:r>
+      <w:r>
+        <w:fldChar w:fldCharType="begin"/>
+      </w:r>
+      <w:r>
+        <w:instrText xml:space="preserve"> SEQ Ilustración \* ARABIC </w:instrText>
+      </w:r>
+      <w:r>
+        <w:fldChar w:fldCharType="separate"/>
+      </w:r>
+      <w:r>
+        <w:rPr>
+          <w:noProof/>
+        </w:rPr>
+        <w:t>26</w:t>
+      </w:r>
+      <w:r>
+        <w:fldChar w:fldCharType="end"/>
+      </w:r>
+      <w:r>
+        <w:t xml:space="preserve"> Diagrama entidad-relación</w:t>
+      </w:r>
+      <w:bookmarkEnd w:id="88"/>
     </w:p>
     <w:p/>
     <w:p/>
@@ -21492,7 +21926,7 @@
         <w:pStyle w:val="Prrafodelista"/>
         <w:numPr>
           <w:ilvl w:val="1"/>
-          <w:numId w:val="40"/>
+          <w:numId w:val="41"/>
         </w:numPr>
         <w:spacing w:after="0"/>
         <w:jc w:val="both"/>
@@ -21504,8 +21938,8 @@
           <w:szCs w:val="24"/>
         </w:rPr>
       </w:pPr>
-      <w:bookmarkStart w:id="81" w:name="_Toc427056327"/>
-      <w:bookmarkStart w:id="82" w:name="_Toc427058126"/>
+      <w:bookmarkStart w:id="89" w:name="_Toc427056327"/>
+      <w:bookmarkStart w:id="90" w:name="_Toc427058126"/>
       <w:r>
         <w:rPr>
           <w:rFonts w:ascii="Times New Roman" w:hAnsi="Times New Roman" w:cs="Times New Roman"/>
@@ -21516,8 +21950,8 @@
         <w:lastRenderedPageBreak/>
         <w:t>Simulación</w:t>
       </w:r>
-      <w:bookmarkEnd w:id="81"/>
-      <w:bookmarkEnd w:id="82"/>
+      <w:bookmarkEnd w:id="89"/>
+      <w:bookmarkEnd w:id="90"/>
       <w:r>
         <w:rPr>
           <w:rFonts w:ascii="Times New Roman" w:hAnsi="Times New Roman" w:cs="Times New Roman"/>
@@ -21601,8 +22035,8 @@
                                 <w:szCs w:val="24"/>
                               </w:rPr>
                             </w:pPr>
-                            <w:bookmarkStart w:id="83" w:name="_Toc427055901"/>
-                            <w:bookmarkStart w:id="84" w:name="_Toc427058364"/>
+                            <w:bookmarkStart w:id="91" w:name="_Toc427055901"/>
+                            <w:bookmarkStart w:id="92" w:name="_Toc427247942"/>
                             <w:r>
                               <w:t xml:space="preserve">Ilustración </w:t>
                             </w:r>
@@ -21619,7 +22053,7 @@
                               <w:rPr>
                                 <w:noProof/>
                               </w:rPr>
-                              <w:t>26</w:t>
+                              <w:t>27</w:t>
                             </w:r>
                             <w:r>
                               <w:fldChar w:fldCharType="end"/>
@@ -21627,8 +22061,8 @@
                             <w:r>
                               <w:t>.Trayecto del Drone a su destino.</w:t>
                             </w:r>
-                            <w:bookmarkEnd w:id="83"/>
-                            <w:bookmarkEnd w:id="84"/>
+                            <w:bookmarkEnd w:id="91"/>
+                            <w:bookmarkEnd w:id="92"/>
                           </w:p>
                         </w:txbxContent>
                       </wps:txbx>
@@ -21660,8 +22094,8 @@
                           <w:szCs w:val="24"/>
                         </w:rPr>
                       </w:pPr>
-                      <w:bookmarkStart w:id="85" w:name="_Toc427055901"/>
-                      <w:bookmarkStart w:id="86" w:name="_Toc427058364"/>
+                      <w:bookmarkStart w:id="93" w:name="_Toc427055901"/>
+                      <w:bookmarkStart w:id="94" w:name="_Toc427247942"/>
                       <w:r>
                         <w:t xml:space="preserve">Ilustración </w:t>
                       </w:r>
@@ -21678,7 +22112,7 @@
                         <w:rPr>
                           <w:noProof/>
                         </w:rPr>
-                        <w:t>26</w:t>
+                        <w:t>27</w:t>
                       </w:r>
                       <w:r>
                         <w:fldChar w:fldCharType="end"/>
@@ -21686,8 +22120,8 @@
                       <w:r>
                         <w:t>.Trayecto del Drone a su destino.</w:t>
                       </w:r>
-                      <w:bookmarkEnd w:id="85"/>
-                      <w:bookmarkEnd w:id="86"/>
+                      <w:bookmarkEnd w:id="93"/>
+                      <w:bookmarkEnd w:id="94"/>
                     </w:p>
                   </w:txbxContent>
                 </v:textbox>
@@ -21737,7 +22171,7 @@
                     <pic:cNvPicPr/>
                   </pic:nvPicPr>
                   <pic:blipFill>
-                    <a:blip r:embed="rId42">
+                    <a:blip r:embed="rId43">
                       <a:extLst>
                         <a:ext uri="{28A0092B-C50C-407E-A947-70E740481C1C}">
                           <a14:useLocalDpi xmlns:a14="http://schemas.microsoft.com/office/drawing/2010/main" val="0"/>
@@ -21830,8 +22264,8 @@
                                 <w:szCs w:val="24"/>
                               </w:rPr>
                             </w:pPr>
-                            <w:bookmarkStart w:id="87" w:name="_Toc427055902"/>
-                            <w:bookmarkStart w:id="88" w:name="_Toc427058365"/>
+                            <w:bookmarkStart w:id="95" w:name="_Toc427055902"/>
+                            <w:bookmarkStart w:id="96" w:name="_Toc427247943"/>
                             <w:r>
                               <w:t xml:space="preserve">Ilustración </w:t>
                             </w:r>
@@ -21848,7 +22282,7 @@
                               <w:rPr>
                                 <w:noProof/>
                               </w:rPr>
-                              <w:t>27</w:t>
+                              <w:t>28</w:t>
                             </w:r>
                             <w:r>
                               <w:fldChar w:fldCharType="end"/>
@@ -21856,8 +22290,8 @@
                             <w:r>
                               <w:t>.Alerta de emergencia en mina</w:t>
                             </w:r>
-                            <w:bookmarkEnd w:id="87"/>
-                            <w:bookmarkEnd w:id="88"/>
+                            <w:bookmarkEnd w:id="95"/>
+                            <w:bookmarkEnd w:id="96"/>
                           </w:p>
                         </w:txbxContent>
                       </wps:txbx>
@@ -21889,8 +22323,8 @@
                           <w:szCs w:val="24"/>
                         </w:rPr>
                       </w:pPr>
-                      <w:bookmarkStart w:id="89" w:name="_Toc427055902"/>
-                      <w:bookmarkStart w:id="90" w:name="_Toc427058365"/>
+                      <w:bookmarkStart w:id="97" w:name="_Toc427055902"/>
+                      <w:bookmarkStart w:id="98" w:name="_Toc427247943"/>
                       <w:r>
                         <w:t xml:space="preserve">Ilustración </w:t>
                       </w:r>
@@ -21907,7 +22341,7 @@
                         <w:rPr>
                           <w:noProof/>
                         </w:rPr>
-                        <w:t>27</w:t>
+                        <w:t>28</w:t>
                       </w:r>
                       <w:r>
                         <w:fldChar w:fldCharType="end"/>
@@ -21915,8 +22349,8 @@
                       <w:r>
                         <w:t>.Alerta de emergencia en mina</w:t>
                       </w:r>
-                      <w:bookmarkEnd w:id="89"/>
-                      <w:bookmarkEnd w:id="90"/>
+                      <w:bookmarkEnd w:id="97"/>
+                      <w:bookmarkEnd w:id="98"/>
                     </w:p>
                   </w:txbxContent>
                 </v:textbox>
@@ -21966,7 +22400,7 @@
                     <pic:cNvPicPr/>
                   </pic:nvPicPr>
                   <pic:blipFill>
-                    <a:blip r:embed="rId43">
+                    <a:blip r:embed="rId44">
                       <a:extLst>
                         <a:ext uri="{28A0092B-C50C-407E-A947-70E740481C1C}">
                           <a14:useLocalDpi xmlns:a14="http://schemas.microsoft.com/office/drawing/2010/main" val="0"/>
@@ -22090,8 +22524,8 @@
                                 <w:szCs w:val="24"/>
                               </w:rPr>
                             </w:pPr>
-                            <w:bookmarkStart w:id="91" w:name="_Toc427055903"/>
-                            <w:bookmarkStart w:id="92" w:name="_Toc427058366"/>
+                            <w:bookmarkStart w:id="99" w:name="_Toc427055903"/>
+                            <w:bookmarkStart w:id="100" w:name="_Toc427247944"/>
                             <w:r>
                               <w:t xml:space="preserve">Ilustración </w:t>
                             </w:r>
@@ -22108,7 +22542,7 @@
                               <w:rPr>
                                 <w:noProof/>
                               </w:rPr>
-                              <w:t>28</w:t>
+                              <w:t>29</w:t>
                             </w:r>
                             <w:r>
                               <w:fldChar w:fldCharType="end"/>
@@ -22116,8 +22550,8 @@
                             <w:r>
                               <w:t>. Atención rápida por el Drone.</w:t>
                             </w:r>
-                            <w:bookmarkEnd w:id="91"/>
-                            <w:bookmarkEnd w:id="92"/>
+                            <w:bookmarkEnd w:id="99"/>
+                            <w:bookmarkEnd w:id="100"/>
                           </w:p>
                         </w:txbxContent>
                       </wps:txbx>
@@ -22149,8 +22583,8 @@
                           <w:szCs w:val="24"/>
                         </w:rPr>
                       </w:pPr>
-                      <w:bookmarkStart w:id="93" w:name="_Toc427055903"/>
-                      <w:bookmarkStart w:id="94" w:name="_Toc427058366"/>
+                      <w:bookmarkStart w:id="101" w:name="_Toc427055903"/>
+                      <w:bookmarkStart w:id="102" w:name="_Toc427247944"/>
                       <w:r>
                         <w:t xml:space="preserve">Ilustración </w:t>
                       </w:r>
@@ -22167,7 +22601,7 @@
                         <w:rPr>
                           <w:noProof/>
                         </w:rPr>
-                        <w:t>28</w:t>
+                        <w:t>29</w:t>
                       </w:r>
                       <w:r>
                         <w:fldChar w:fldCharType="end"/>
@@ -22175,8 +22609,8 @@
                       <w:r>
                         <w:t>. Atención rápida por el Drone.</w:t>
                       </w:r>
-                      <w:bookmarkEnd w:id="93"/>
-                      <w:bookmarkEnd w:id="94"/>
+                      <w:bookmarkEnd w:id="101"/>
+                      <w:bookmarkEnd w:id="102"/>
                     </w:p>
                   </w:txbxContent>
                 </v:textbox>
@@ -22226,7 +22660,7 @@
                     <pic:cNvPicPr/>
                   </pic:nvPicPr>
                   <pic:blipFill>
-                    <a:blip r:embed="rId44">
+                    <a:blip r:embed="rId45">
                       <a:extLst>
                         <a:ext uri="{28A0092B-C50C-407E-A947-70E740481C1C}">
                           <a14:useLocalDpi xmlns:a14="http://schemas.microsoft.com/office/drawing/2010/main" val="0"/>
@@ -22319,8 +22753,8 @@
                                 <w:szCs w:val="24"/>
                               </w:rPr>
                             </w:pPr>
-                            <w:bookmarkStart w:id="95" w:name="_Toc427055904"/>
-                            <w:bookmarkStart w:id="96" w:name="_Toc427058367"/>
+                            <w:bookmarkStart w:id="103" w:name="_Toc427055904"/>
+                            <w:bookmarkStart w:id="104" w:name="_Toc427247945"/>
                             <w:r>
                               <w:t xml:space="preserve">Ilustración </w:t>
                             </w:r>
@@ -22337,7 +22771,7 @@
                               <w:rPr>
                                 <w:noProof/>
                               </w:rPr>
-                              <w:t>29</w:t>
+                              <w:t>30</w:t>
                             </w:r>
                             <w:r>
                               <w:fldChar w:fldCharType="end"/>
@@ -22345,8 +22779,8 @@
                             <w:r>
                               <w:t>. Llegada del Drone a su destino.</w:t>
                             </w:r>
-                            <w:bookmarkEnd w:id="95"/>
-                            <w:bookmarkEnd w:id="96"/>
+                            <w:bookmarkEnd w:id="103"/>
+                            <w:bookmarkEnd w:id="104"/>
                           </w:p>
                         </w:txbxContent>
                       </wps:txbx>
@@ -22378,8 +22812,8 @@
                           <w:szCs w:val="24"/>
                         </w:rPr>
                       </w:pPr>
-                      <w:bookmarkStart w:id="97" w:name="_Toc427055904"/>
-                      <w:bookmarkStart w:id="98" w:name="_Toc427058367"/>
+                      <w:bookmarkStart w:id="105" w:name="_Toc427055904"/>
+                      <w:bookmarkStart w:id="106" w:name="_Toc427247945"/>
                       <w:r>
                         <w:t xml:space="preserve">Ilustración </w:t>
                       </w:r>
@@ -22396,7 +22830,7 @@
                         <w:rPr>
                           <w:noProof/>
                         </w:rPr>
-                        <w:t>29</w:t>
+                        <w:t>30</w:t>
                       </w:r>
                       <w:r>
                         <w:fldChar w:fldCharType="end"/>
@@ -22404,8 +22838,8 @@
                       <w:r>
                         <w:t>. Llegada del Drone a su destino.</w:t>
                       </w:r>
-                      <w:bookmarkEnd w:id="97"/>
-                      <w:bookmarkEnd w:id="98"/>
+                      <w:bookmarkEnd w:id="105"/>
+                      <w:bookmarkEnd w:id="106"/>
                     </w:p>
                   </w:txbxContent>
                 </v:textbox>
@@ -22455,7 +22889,7 @@
                     <pic:cNvPicPr/>
                   </pic:nvPicPr>
                   <pic:blipFill>
-                    <a:blip r:embed="rId45">
+                    <a:blip r:embed="rId46">
                       <a:extLst>
                         <a:ext uri="{28A0092B-C50C-407E-A947-70E740481C1C}">
                           <a14:useLocalDpi xmlns:a14="http://schemas.microsoft.com/office/drawing/2010/main" val="0"/>
@@ -22511,7 +22945,7 @@
                     <pic:cNvPicPr/>
                   </pic:nvPicPr>
                   <pic:blipFill>
-                    <a:blip r:embed="rId46">
+                    <a:blip r:embed="rId47">
                       <a:extLst>
                         <a:ext uri="{28A0092B-C50C-407E-A947-70E740481C1C}">
                           <a14:useLocalDpi xmlns:a14="http://schemas.microsoft.com/office/drawing/2010/main" val="0"/>
@@ -22537,7 +22971,7 @@
           </wp:inline>
         </w:drawing>
       </w:r>
-      <w:bookmarkStart w:id="99" w:name="_Toc427058127"/>
+      <w:bookmarkStart w:id="107" w:name="_Toc427058127"/>
       <w:r>
         <w:rPr>
           <w:rFonts w:ascii="Times New Roman" w:hAnsi="Times New Roman" w:cs="Times New Roman"/>
@@ -22548,7 +22982,7 @@
         <w:lastRenderedPageBreak/>
         <w:t>Bibliografía</w:t>
       </w:r>
-      <w:bookmarkEnd w:id="99"/>
+      <w:bookmarkEnd w:id="107"/>
     </w:p>
     <w:p>
       <w:pPr>
@@ -23336,6 +23770,8 @@
           <w:szCs w:val="24"/>
         </w:rPr>
       </w:pPr>
+      <w:bookmarkStart w:id="108" w:name="_GoBack"/>
+      <w:bookmarkEnd w:id="108"/>
     </w:p>
     <w:sectPr>
       <w:pgSz w:w="12240" w:h="15840" w:code="1"/>
@@ -23382,7 +23818,6 @@
         <w:docPartUnique/>
       </w:docPartObj>
     </w:sdtPr>
-    <w:sdtEndPr/>
     <w:sdtContent>
       <w:p>
         <w:pPr>
@@ -23403,7 +23838,7 @@
             <w:noProof/>
             <w:lang w:val="es-ES"/>
           </w:rPr>
-          <w:t>1</w:t>
+          <w:t>34</w:t>
         </w:r>
         <w:r>
           <w:fldChar w:fldCharType="end"/>
@@ -23446,7 +23881,7 @@
 
 <file path=word/numbering.xml><?xml version="1.0" encoding="utf-8"?>
 <w:numbering xmlns:wpc="http://schemas.microsoft.com/office/word/2010/wordprocessingCanvas" xmlns:mc="http://schemas.openxmlformats.org/markup-compatibility/2006" xmlns:o="urn:schemas-microsoft-com:office:office" xmlns:r="http://schemas.openxmlformats.org/officeDocument/2006/relationships" xmlns:m="http://schemas.openxmlformats.org/officeDocument/2006/math" xmlns:v="urn:schemas-microsoft-com:vml" xmlns:wp14="http://schemas.microsoft.com/office/word/2010/wordprocessingDrawing" xmlns:wp="http://schemas.openxmlformats.org/drawingml/2006/wordprocessingDrawing" xmlns:w10="urn:schemas-microsoft-com:office:word" xmlns:w="http://schemas.openxmlformats.org/wordprocessingml/2006/main" xmlns:w14="http://schemas.microsoft.com/office/word/2010/wordml" xmlns:w15="http://schemas.microsoft.com/office/word/2012/wordml" xmlns:wpg="http://schemas.microsoft.com/office/word/2010/wordprocessingGroup" xmlns:wpi="http://schemas.microsoft.com/office/word/2010/wordprocessingInk" xmlns:wne="http://schemas.microsoft.com/office/word/2006/wordml" xmlns:wps="http://schemas.microsoft.com/office/word/2010/wordprocessingShape" mc:Ignorable="w14 w15 wp14">
-  <w:abstractNum w:abstractNumId="0" w15:restartNumberingAfterBreak="0">
+  <w:abstractNum w:abstractNumId="0">
     <w:nsid w:val="06D26801"/>
     <w:multiLevelType w:val="multilevel"/>
     <w:tmpl w:val="0FC8DF22"/>
@@ -23562,7 +23997,7 @@
       </w:rPr>
     </w:lvl>
   </w:abstractNum>
-  <w:abstractNum w:abstractNumId="1" w15:restartNumberingAfterBreak="0">
+  <w:abstractNum w:abstractNumId="1">
     <w:nsid w:val="0770055F"/>
     <w:multiLevelType w:val="hybridMultilevel"/>
     <w:tmpl w:val="F55083D0"/>
@@ -23675,7 +24110,7 @@
       </w:rPr>
     </w:lvl>
   </w:abstractNum>
-  <w:abstractNum w:abstractNumId="2" w15:restartNumberingAfterBreak="0">
+  <w:abstractNum w:abstractNumId="2">
     <w:nsid w:val="0C6B20D7"/>
     <w:multiLevelType w:val="hybridMultilevel"/>
     <w:tmpl w:val="0CB28E4E"/>
@@ -23788,7 +24223,7 @@
       </w:rPr>
     </w:lvl>
   </w:abstractNum>
-  <w:abstractNum w:abstractNumId="3" w15:restartNumberingAfterBreak="0">
+  <w:abstractNum w:abstractNumId="3">
     <w:nsid w:val="0C7C2D75"/>
     <w:multiLevelType w:val="hybridMultilevel"/>
     <w:tmpl w:val="3E8E4AB2"/>
@@ -23901,7 +24336,7 @@
       </w:rPr>
     </w:lvl>
   </w:abstractNum>
-  <w:abstractNum w:abstractNumId="4" w15:restartNumberingAfterBreak="0">
+  <w:abstractNum w:abstractNumId="4">
     <w:nsid w:val="107D3FFD"/>
     <w:multiLevelType w:val="hybridMultilevel"/>
     <w:tmpl w:val="BDDE7D9A"/>
@@ -23993,7 +24428,7 @@
       </w:pPr>
     </w:lvl>
   </w:abstractNum>
-  <w:abstractNum w:abstractNumId="5" w15:restartNumberingAfterBreak="0">
+  <w:abstractNum w:abstractNumId="5">
     <w:nsid w:val="14CB6C74"/>
     <w:multiLevelType w:val="hybridMultilevel"/>
     <w:tmpl w:val="01E61894"/>
@@ -24082,7 +24517,7 @@
       </w:pPr>
     </w:lvl>
   </w:abstractNum>
-  <w:abstractNum w:abstractNumId="6" w15:restartNumberingAfterBreak="0">
+  <w:abstractNum w:abstractNumId="6">
     <w:nsid w:val="15FA501D"/>
     <w:multiLevelType w:val="multilevel"/>
     <w:tmpl w:val="0198983A"/>
@@ -24199,7 +24634,7 @@
       </w:rPr>
     </w:lvl>
   </w:abstractNum>
-  <w:abstractNum w:abstractNumId="7" w15:restartNumberingAfterBreak="0">
+  <w:abstractNum w:abstractNumId="7">
     <w:nsid w:val="17AD7D7C"/>
     <w:multiLevelType w:val="hybridMultilevel"/>
     <w:tmpl w:val="F2263690"/>
@@ -24288,7 +24723,7 @@
       </w:pPr>
     </w:lvl>
   </w:abstractNum>
-  <w:abstractNum w:abstractNumId="8" w15:restartNumberingAfterBreak="0">
+  <w:abstractNum w:abstractNumId="8">
     <w:nsid w:val="1938250E"/>
     <w:multiLevelType w:val="multilevel"/>
     <w:tmpl w:val="8AB27196"/>
@@ -24401,7 +24836,7 @@
       </w:rPr>
     </w:lvl>
   </w:abstractNum>
-  <w:abstractNum w:abstractNumId="9" w15:restartNumberingAfterBreak="0">
+  <w:abstractNum w:abstractNumId="9">
     <w:nsid w:val="1BE25DFA"/>
     <w:multiLevelType w:val="multilevel"/>
     <w:tmpl w:val="F63E2D56"/>
@@ -24514,7 +24949,7 @@
       </w:rPr>
     </w:lvl>
   </w:abstractNum>
-  <w:abstractNum w:abstractNumId="10" w15:restartNumberingAfterBreak="0">
+  <w:abstractNum w:abstractNumId="10">
     <w:nsid w:val="1BF83911"/>
     <w:multiLevelType w:val="hybridMultilevel"/>
     <w:tmpl w:val="25DCEF1A"/>
@@ -24600,7 +25035,7 @@
       </w:pPr>
     </w:lvl>
   </w:abstractNum>
-  <w:abstractNum w:abstractNumId="11" w15:restartNumberingAfterBreak="0">
+  <w:abstractNum w:abstractNumId="11">
     <w:nsid w:val="20C560B5"/>
     <w:multiLevelType w:val="hybridMultilevel"/>
     <w:tmpl w:val="7BC6EF9C"/>
@@ -24713,7 +25148,7 @@
       </w:rPr>
     </w:lvl>
   </w:abstractNum>
-  <w:abstractNum w:abstractNumId="12" w15:restartNumberingAfterBreak="0">
+  <w:abstractNum w:abstractNumId="12">
     <w:nsid w:val="26EF664B"/>
     <w:multiLevelType w:val="hybridMultilevel"/>
     <w:tmpl w:val="4A5E463A"/>
@@ -24802,7 +25237,7 @@
       </w:pPr>
     </w:lvl>
   </w:abstractNum>
-  <w:abstractNum w:abstractNumId="13" w15:restartNumberingAfterBreak="0">
+  <w:abstractNum w:abstractNumId="13">
     <w:nsid w:val="28F20BEF"/>
     <w:multiLevelType w:val="hybridMultilevel"/>
     <w:tmpl w:val="0588AD82"/>
@@ -24894,7 +25329,7 @@
       </w:pPr>
     </w:lvl>
   </w:abstractNum>
-  <w:abstractNum w:abstractNumId="14" w15:restartNumberingAfterBreak="0">
+  <w:abstractNum w:abstractNumId="14">
     <w:nsid w:val="35C33838"/>
     <w:multiLevelType w:val="multilevel"/>
     <w:tmpl w:val="F1863E30"/>
@@ -25007,7 +25442,7 @@
       </w:rPr>
     </w:lvl>
   </w:abstractNum>
-  <w:abstractNum w:abstractNumId="15" w15:restartNumberingAfterBreak="0">
+  <w:abstractNum w:abstractNumId="15">
     <w:nsid w:val="389910D8"/>
     <w:multiLevelType w:val="hybridMultilevel"/>
     <w:tmpl w:val="CCA2F4BE"/>
@@ -25120,7 +25555,7 @@
       </w:rPr>
     </w:lvl>
   </w:abstractNum>
-  <w:abstractNum w:abstractNumId="16" w15:restartNumberingAfterBreak="0">
+  <w:abstractNum w:abstractNumId="16">
     <w:nsid w:val="3CAE2CA6"/>
     <w:multiLevelType w:val="hybridMultilevel"/>
     <w:tmpl w:val="D9A06062"/>
@@ -25210,7 +25645,7 @@
       </w:pPr>
     </w:lvl>
   </w:abstractNum>
-  <w:abstractNum w:abstractNumId="17" w15:restartNumberingAfterBreak="0">
+  <w:abstractNum w:abstractNumId="17">
     <w:nsid w:val="3CD9146D"/>
     <w:multiLevelType w:val="hybridMultilevel"/>
     <w:tmpl w:val="BA2CA80C"/>
@@ -25323,7 +25758,7 @@
       </w:rPr>
     </w:lvl>
   </w:abstractNum>
-  <w:abstractNum w:abstractNumId="18" w15:restartNumberingAfterBreak="0">
+  <w:abstractNum w:abstractNumId="18">
     <w:nsid w:val="3D6C2605"/>
     <w:multiLevelType w:val="multilevel"/>
     <w:tmpl w:val="85B4ADE0"/>
@@ -25436,7 +25871,7 @@
       </w:rPr>
     </w:lvl>
   </w:abstractNum>
-  <w:abstractNum w:abstractNumId="19" w15:restartNumberingAfterBreak="0">
+  <w:abstractNum w:abstractNumId="19">
     <w:nsid w:val="417039C1"/>
     <w:multiLevelType w:val="multilevel"/>
     <w:tmpl w:val="E77C45E8"/>
@@ -25549,7 +25984,7 @@
       </w:rPr>
     </w:lvl>
   </w:abstractNum>
-  <w:abstractNum w:abstractNumId="20" w15:restartNumberingAfterBreak="0">
+  <w:abstractNum w:abstractNumId="20">
     <w:nsid w:val="43E319B4"/>
     <w:multiLevelType w:val="hybridMultilevel"/>
     <w:tmpl w:val="71183EF6"/>
@@ -25641,7 +26076,7 @@
       </w:pPr>
     </w:lvl>
   </w:abstractNum>
-  <w:abstractNum w:abstractNumId="21" w15:restartNumberingAfterBreak="0">
+  <w:abstractNum w:abstractNumId="21">
     <w:nsid w:val="498A6F8B"/>
     <w:multiLevelType w:val="hybridMultilevel"/>
     <w:tmpl w:val="E7CC1E08"/>
@@ -25754,7 +26189,7 @@
       </w:rPr>
     </w:lvl>
   </w:abstractNum>
-  <w:abstractNum w:abstractNumId="22" w15:restartNumberingAfterBreak="0">
+  <w:abstractNum w:abstractNumId="22">
     <w:nsid w:val="4D394111"/>
     <w:multiLevelType w:val="multilevel"/>
     <w:tmpl w:val="0C0A0029"/>
@@ -25849,7 +26284,7 @@
       </w:pPr>
     </w:lvl>
   </w:abstractNum>
-  <w:abstractNum w:abstractNumId="23" w15:restartNumberingAfterBreak="0">
+  <w:abstractNum w:abstractNumId="23">
     <w:nsid w:val="4E79507D"/>
     <w:multiLevelType w:val="hybridMultilevel"/>
     <w:tmpl w:val="1DD49592"/>
@@ -25989,7 +26424,7 @@
       </w:rPr>
     </w:lvl>
   </w:abstractNum>
-  <w:abstractNum w:abstractNumId="24" w15:restartNumberingAfterBreak="0">
+  <w:abstractNum w:abstractNumId="24">
     <w:nsid w:val="51380948"/>
     <w:multiLevelType w:val="hybridMultilevel"/>
     <w:tmpl w:val="6ADE3616"/>
@@ -26102,7 +26537,7 @@
       </w:rPr>
     </w:lvl>
   </w:abstractNum>
-  <w:abstractNum w:abstractNumId="25" w15:restartNumberingAfterBreak="0">
+  <w:abstractNum w:abstractNumId="25">
     <w:nsid w:val="54F6328A"/>
     <w:multiLevelType w:val="multilevel"/>
     <w:tmpl w:val="906032BE"/>
@@ -26238,7 +26673,7 @@
       </w:rPr>
     </w:lvl>
   </w:abstractNum>
-  <w:abstractNum w:abstractNumId="26" w15:restartNumberingAfterBreak="0">
+  <w:abstractNum w:abstractNumId="26">
     <w:nsid w:val="59264632"/>
     <w:multiLevelType w:val="hybridMultilevel"/>
     <w:tmpl w:val="50FA0460"/>
@@ -26351,7 +26786,7 @@
       </w:rPr>
     </w:lvl>
   </w:abstractNum>
-  <w:abstractNum w:abstractNumId="27" w15:restartNumberingAfterBreak="0">
+  <w:abstractNum w:abstractNumId="27">
     <w:nsid w:val="5AA712BD"/>
     <w:multiLevelType w:val="hybridMultilevel"/>
     <w:tmpl w:val="43987014"/>
@@ -26437,7 +26872,7 @@
       </w:pPr>
     </w:lvl>
   </w:abstractNum>
-  <w:abstractNum w:abstractNumId="28" w15:restartNumberingAfterBreak="0">
+  <w:abstractNum w:abstractNumId="28">
     <w:nsid w:val="5E9E2592"/>
     <w:multiLevelType w:val="hybridMultilevel"/>
     <w:tmpl w:val="FE9EB186"/>
@@ -26523,7 +26958,7 @@
       </w:pPr>
     </w:lvl>
   </w:abstractNum>
-  <w:abstractNum w:abstractNumId="29" w15:restartNumberingAfterBreak="0">
+  <w:abstractNum w:abstractNumId="29">
     <w:nsid w:val="5FE10C84"/>
     <w:multiLevelType w:val="multilevel"/>
     <w:tmpl w:val="0C0A001F"/>
@@ -26609,7 +27044,120 @@
       </w:pPr>
     </w:lvl>
   </w:abstractNum>
-  <w:abstractNum w:abstractNumId="30" w15:restartNumberingAfterBreak="0">
+  <w:abstractNum w:abstractNumId="30">
+    <w:nsid w:val="65831669"/>
+    <w:multiLevelType w:val="multilevel"/>
+    <w:tmpl w:val="F63E2D56"/>
+    <w:lvl w:ilvl="0">
+      <w:start w:val="4"/>
+      <w:numFmt w:val="decimal"/>
+      <w:lvlText w:val="%1"/>
+      <w:lvlJc w:val="left"/>
+      <w:pPr>
+        <w:ind w:left="360" w:hanging="360"/>
+      </w:pPr>
+      <w:rPr>
+        <w:rFonts w:hint="default"/>
+      </w:rPr>
+    </w:lvl>
+    <w:lvl w:ilvl="1">
+      <w:start w:val="1"/>
+      <w:numFmt w:val="decimal"/>
+      <w:lvlText w:val="%1.%2"/>
+      <w:lvlJc w:val="left"/>
+      <w:pPr>
+        <w:ind w:left="1069" w:hanging="360"/>
+      </w:pPr>
+      <w:rPr>
+        <w:rFonts w:hint="default"/>
+      </w:rPr>
+    </w:lvl>
+    <w:lvl w:ilvl="2">
+      <w:start w:val="1"/>
+      <w:numFmt w:val="decimal"/>
+      <w:lvlText w:val="%1.%2.%3"/>
+      <w:lvlJc w:val="left"/>
+      <w:pPr>
+        <w:ind w:left="2138" w:hanging="720"/>
+      </w:pPr>
+      <w:rPr>
+        <w:rFonts w:hint="default"/>
+      </w:rPr>
+    </w:lvl>
+    <w:lvl w:ilvl="3">
+      <w:start w:val="1"/>
+      <w:numFmt w:val="decimal"/>
+      <w:lvlText w:val="%1.%2.%3.%4"/>
+      <w:lvlJc w:val="left"/>
+      <w:pPr>
+        <w:ind w:left="2847" w:hanging="720"/>
+      </w:pPr>
+      <w:rPr>
+        <w:rFonts w:hint="default"/>
+      </w:rPr>
+    </w:lvl>
+    <w:lvl w:ilvl="4">
+      <w:start w:val="1"/>
+      <w:numFmt w:val="decimal"/>
+      <w:lvlText w:val="%1.%2.%3.%4.%5"/>
+      <w:lvlJc w:val="left"/>
+      <w:pPr>
+        <w:ind w:left="3916" w:hanging="1080"/>
+      </w:pPr>
+      <w:rPr>
+        <w:rFonts w:hint="default"/>
+      </w:rPr>
+    </w:lvl>
+    <w:lvl w:ilvl="5">
+      <w:start w:val="1"/>
+      <w:numFmt w:val="decimal"/>
+      <w:lvlText w:val="%1.%2.%3.%4.%5.%6"/>
+      <w:lvlJc w:val="left"/>
+      <w:pPr>
+        <w:ind w:left="4625" w:hanging="1080"/>
+      </w:pPr>
+      <w:rPr>
+        <w:rFonts w:hint="default"/>
+      </w:rPr>
+    </w:lvl>
+    <w:lvl w:ilvl="6">
+      <w:start w:val="1"/>
+      <w:numFmt w:val="decimal"/>
+      <w:lvlText w:val="%1.%2.%3.%4.%5.%6.%7"/>
+      <w:lvlJc w:val="left"/>
+      <w:pPr>
+        <w:ind w:left="5694" w:hanging="1440"/>
+      </w:pPr>
+      <w:rPr>
+        <w:rFonts w:hint="default"/>
+      </w:rPr>
+    </w:lvl>
+    <w:lvl w:ilvl="7">
+      <w:start w:val="1"/>
+      <w:numFmt w:val="decimal"/>
+      <w:lvlText w:val="%1.%2.%3.%4.%5.%6.%7.%8"/>
+      <w:lvlJc w:val="left"/>
+      <w:pPr>
+        <w:ind w:left="6403" w:hanging="1440"/>
+      </w:pPr>
+      <w:rPr>
+        <w:rFonts w:hint="default"/>
+      </w:rPr>
+    </w:lvl>
+    <w:lvl w:ilvl="8">
+      <w:start w:val="1"/>
+      <w:numFmt w:val="decimal"/>
+      <w:lvlText w:val="%1.%2.%3.%4.%5.%6.%7.%8.%9"/>
+      <w:lvlJc w:val="left"/>
+      <w:pPr>
+        <w:ind w:left="7472" w:hanging="1800"/>
+      </w:pPr>
+      <w:rPr>
+        <w:rFonts w:hint="default"/>
+      </w:rPr>
+    </w:lvl>
+  </w:abstractNum>
+  <w:abstractNum w:abstractNumId="31">
     <w:nsid w:val="66A64101"/>
     <w:multiLevelType w:val="multilevel"/>
     <w:tmpl w:val="7B0AC1D0"/>
@@ -26723,7 +27271,7 @@
       </w:rPr>
     </w:lvl>
   </w:abstractNum>
-  <w:abstractNum w:abstractNumId="31" w15:restartNumberingAfterBreak="0">
+  <w:abstractNum w:abstractNumId="32">
     <w:nsid w:val="69411E2D"/>
     <w:multiLevelType w:val="multilevel"/>
     <w:tmpl w:val="CBECDC72"/>
@@ -26836,7 +27384,7 @@
       </w:rPr>
     </w:lvl>
   </w:abstractNum>
-  <w:abstractNum w:abstractNumId="32" w15:restartNumberingAfterBreak="0">
+  <w:abstractNum w:abstractNumId="33">
     <w:nsid w:val="69442B26"/>
     <w:multiLevelType w:val="hybridMultilevel"/>
     <w:tmpl w:val="30DE1888"/>
@@ -26949,7 +27497,7 @@
       </w:rPr>
     </w:lvl>
   </w:abstractNum>
-  <w:abstractNum w:abstractNumId="33" w15:restartNumberingAfterBreak="0">
+  <w:abstractNum w:abstractNumId="34">
     <w:nsid w:val="697C1840"/>
     <w:multiLevelType w:val="multilevel"/>
     <w:tmpl w:val="FB8268A8"/>
@@ -27062,7 +27610,7 @@
       </w:rPr>
     </w:lvl>
   </w:abstractNum>
-  <w:abstractNum w:abstractNumId="34" w15:restartNumberingAfterBreak="0">
+  <w:abstractNum w:abstractNumId="35">
     <w:nsid w:val="6D3029F0"/>
     <w:multiLevelType w:val="multilevel"/>
     <w:tmpl w:val="0FC8DF22"/>
@@ -27178,7 +27726,7 @@
       </w:rPr>
     </w:lvl>
   </w:abstractNum>
-  <w:abstractNum w:abstractNumId="35" w15:restartNumberingAfterBreak="0">
+  <w:abstractNum w:abstractNumId="36">
     <w:nsid w:val="6DAD5FFA"/>
     <w:multiLevelType w:val="multilevel"/>
     <w:tmpl w:val="0FC8DF22"/>
@@ -27294,7 +27842,7 @@
       </w:rPr>
     </w:lvl>
   </w:abstractNum>
-  <w:abstractNum w:abstractNumId="36" w15:restartNumberingAfterBreak="0">
+  <w:abstractNum w:abstractNumId="37">
     <w:nsid w:val="7B3F768A"/>
     <w:multiLevelType w:val="multilevel"/>
     <w:tmpl w:val="C4A6C46A"/>
@@ -27407,7 +27955,7 @@
       </w:rPr>
     </w:lvl>
   </w:abstractNum>
-  <w:abstractNum w:abstractNumId="37" w15:restartNumberingAfterBreak="0">
+  <w:abstractNum w:abstractNumId="38">
     <w:nsid w:val="7BA7035A"/>
     <w:multiLevelType w:val="multilevel"/>
     <w:tmpl w:val="6344A3F8"/>
@@ -27528,7 +28076,7 @@
       </w:rPr>
     </w:lvl>
   </w:abstractNum>
-  <w:abstractNum w:abstractNumId="38" w15:restartNumberingAfterBreak="0">
+  <w:abstractNum w:abstractNumId="39">
     <w:nsid w:val="7D445DB9"/>
     <w:multiLevelType w:val="hybridMultilevel"/>
     <w:tmpl w:val="D8DC211E"/>
@@ -27618,7 +28166,7 @@
     </w:lvl>
   </w:abstractNum>
   <w:num w:numId="1">
-    <w:abstractNumId w:val="37"/>
+    <w:abstractNumId w:val="38"/>
   </w:num>
   <w:num w:numId="2">
     <w:abstractNumId w:val="12"/>
@@ -27675,7 +28223,7 @@
     <w:abstractNumId w:val="4"/>
   </w:num>
   <w:num w:numId="11">
-    <w:abstractNumId w:val="30"/>
+    <w:abstractNumId w:val="31"/>
   </w:num>
   <w:num w:numId="12">
     <w:abstractNumId w:val="22"/>
@@ -27684,10 +28232,10 @@
     <w:abstractNumId w:val="27"/>
   </w:num>
   <w:num w:numId="14">
-    <w:abstractNumId w:val="36"/>
+    <w:abstractNumId w:val="37"/>
   </w:num>
   <w:num w:numId="15">
-    <w:abstractNumId w:val="31"/>
+    <w:abstractNumId w:val="32"/>
   </w:num>
   <w:num w:numId="16">
     <w:abstractNumId w:val="10"/>
@@ -27702,7 +28250,7 @@
     <w:abstractNumId w:val="13"/>
   </w:num>
   <w:num w:numId="20">
-    <w:abstractNumId w:val="33"/>
+    <w:abstractNumId w:val="34"/>
   </w:num>
   <w:num w:numId="21">
     <w:abstractNumId w:val="14"/>
@@ -27720,10 +28268,10 @@
     <w:abstractNumId w:val="0"/>
   </w:num>
   <w:num w:numId="26">
-    <w:abstractNumId w:val="35"/>
+    <w:abstractNumId w:val="36"/>
   </w:num>
   <w:num w:numId="27">
-    <w:abstractNumId w:val="38"/>
+    <w:abstractNumId w:val="39"/>
   </w:num>
   <w:num w:numId="28">
     <w:abstractNumId w:val="29"/>
@@ -27747,13 +28295,13 @@
     <w:abstractNumId w:val="11"/>
   </w:num>
   <w:num w:numId="35">
-    <w:abstractNumId w:val="32"/>
+    <w:abstractNumId w:val="33"/>
   </w:num>
   <w:num w:numId="36">
     <w:abstractNumId w:val="2"/>
   </w:num>
   <w:num w:numId="37">
-    <w:abstractNumId w:val="34"/>
+    <w:abstractNumId w:val="35"/>
   </w:num>
   <w:num w:numId="38">
     <w:abstractNumId w:val="26"/>
@@ -27763,6 +28311,9 @@
   </w:num>
   <w:num w:numId="40">
     <w:abstractNumId w:val="9"/>
+  </w:num>
+  <w:num w:numId="41">
+    <w:abstractNumId w:val="30"/>
   </w:num>
 </w:numbering>
 </file>
@@ -28574,6 +29125,7 @@
       <w:spacing w:after="0" w:line="240" w:lineRule="auto"/>
     </w:pPr>
     <w:tblPr>
+      <w:tblInd w:w="0" w:type="dxa"/>
       <w:tblBorders>
         <w:top w:val="single" w:sz="4" w:space="0" w:color="BFBFBF" w:themeColor="background1" w:themeShade="BF"/>
         <w:left w:val="single" w:sz="4" w:space="0" w:color="BFBFBF" w:themeColor="background1" w:themeShade="BF"/>
@@ -28582,6 +29134,12 @@
         <w:insideH w:val="single" w:sz="4" w:space="0" w:color="BFBFBF" w:themeColor="background1" w:themeShade="BF"/>
         <w:insideV w:val="single" w:sz="4" w:space="0" w:color="BFBFBF" w:themeColor="background1" w:themeShade="BF"/>
       </w:tblBorders>
+      <w:tblCellMar>
+        <w:top w:w="0" w:type="dxa"/>
+        <w:left w:w="108" w:type="dxa"/>
+        <w:bottom w:w="0" w:type="dxa"/>
+        <w:right w:w="108" w:type="dxa"/>
+      </w:tblCellMar>
     </w:tblPr>
   </w:style>
   <w:style w:type="table" w:styleId="Tablaconcuadrcula">
@@ -28596,6 +29154,7 @@
       <w:lang w:val="es-ES"/>
     </w:rPr>
     <w:tblPr>
+      <w:tblInd w:w="0" w:type="dxa"/>
       <w:tblBorders>
         <w:top w:val="single" w:sz="4" w:space="0" w:color="auto"/>
         <w:left w:val="single" w:sz="4" w:space="0" w:color="auto"/>
@@ -28604,6 +29163,12 @@
         <w:insideH w:val="single" w:sz="4" w:space="0" w:color="auto"/>
         <w:insideV w:val="single" w:sz="4" w:space="0" w:color="auto"/>
       </w:tblBorders>
+      <w:tblCellMar>
+        <w:top w:w="0" w:type="dxa"/>
+        <w:left w:w="108" w:type="dxa"/>
+        <w:bottom w:w="0" w:type="dxa"/>
+        <w:right w:w="108" w:type="dxa"/>
+      </w:tblCellMar>
     </w:tblPr>
   </w:style>
   <w:style w:type="table" w:styleId="Tabladecuadrcula4-nfasis4">
@@ -28617,6 +29182,7 @@
     <w:tblPr>
       <w:tblStyleRowBandSize w:val="1"/>
       <w:tblStyleColBandSize w:val="1"/>
+      <w:tblInd w:w="0" w:type="dxa"/>
       <w:tblBorders>
         <w:top w:val="single" w:sz="4" w:space="0" w:color="8CD6C0" w:themeColor="accent4" w:themeTint="99"/>
         <w:left w:val="single" w:sz="4" w:space="0" w:color="8CD6C0" w:themeColor="accent4" w:themeTint="99"/>
@@ -28625,6 +29191,12 @@
         <w:insideH w:val="single" w:sz="4" w:space="0" w:color="8CD6C0" w:themeColor="accent4" w:themeTint="99"/>
         <w:insideV w:val="single" w:sz="4" w:space="0" w:color="8CD6C0" w:themeColor="accent4" w:themeTint="99"/>
       </w:tblBorders>
+      <w:tblCellMar>
+        <w:top w:w="0" w:type="dxa"/>
+        <w:left w:w="108" w:type="dxa"/>
+        <w:bottom w:w="0" w:type="dxa"/>
+        <w:right w:w="108" w:type="dxa"/>
+      </w:tblCellMar>
     </w:tblPr>
     <w:tblStylePr w:type="firstRow">
       <w:rPr>
@@ -28693,6 +29265,7 @@
     <w:tblPr>
       <w:tblStyleRowBandSize w:val="1"/>
       <w:tblStyleColBandSize w:val="1"/>
+      <w:tblInd w:w="0" w:type="dxa"/>
       <w:tblBorders>
         <w:top w:val="single" w:sz="4" w:space="0" w:color="BFBFBF" w:themeColor="background1" w:themeShade="BF"/>
         <w:left w:val="single" w:sz="4" w:space="0" w:color="BFBFBF" w:themeColor="background1" w:themeShade="BF"/>
@@ -28701,6 +29274,12 @@
         <w:insideH w:val="single" w:sz="4" w:space="0" w:color="BFBFBF" w:themeColor="background1" w:themeShade="BF"/>
         <w:insideV w:val="single" w:sz="4" w:space="0" w:color="BFBFBF" w:themeColor="background1" w:themeShade="BF"/>
       </w:tblBorders>
+      <w:tblCellMar>
+        <w:top w:w="0" w:type="dxa"/>
+        <w:left w:w="108" w:type="dxa"/>
+        <w:bottom w:w="0" w:type="dxa"/>
+        <w:right w:w="108" w:type="dxa"/>
+      </w:tblCellMar>
     </w:tblPr>
     <w:tblStylePr w:type="firstRow">
       <w:rPr>
@@ -28888,12 +29467,19 @@
     <w:tblPr>
       <w:tblStyleRowBandSize w:val="1"/>
       <w:tblStyleColBandSize w:val="1"/>
+      <w:tblInd w:w="0" w:type="dxa"/>
       <w:tblBorders>
         <w:top w:val="single" w:sz="2" w:space="0" w:color="666666" w:themeColor="text1" w:themeTint="99"/>
         <w:bottom w:val="single" w:sz="2" w:space="0" w:color="666666" w:themeColor="text1" w:themeTint="99"/>
         <w:insideH w:val="single" w:sz="2" w:space="0" w:color="666666" w:themeColor="text1" w:themeTint="99"/>
         <w:insideV w:val="single" w:sz="2" w:space="0" w:color="666666" w:themeColor="text1" w:themeTint="99"/>
       </w:tblBorders>
+      <w:tblCellMar>
+        <w:top w:w="0" w:type="dxa"/>
+        <w:left w:w="108" w:type="dxa"/>
+        <w:bottom w:w="0" w:type="dxa"/>
+        <w:right w:w="108" w:type="dxa"/>
+      </w:tblCellMar>
     </w:tblPr>
     <w:tblStylePr w:type="firstRow">
       <w:rPr>
@@ -29275,11 +29861,11 @@
           <c:showBubbleSize val="0"/>
         </c:dLbls>
         <c:smooth val="0"/>
-        <c:axId val="368295352"/>
-        <c:axId val="368298488"/>
+        <c:axId val="829221048"/>
+        <c:axId val="404561008"/>
       </c:lineChart>
       <c:catAx>
-        <c:axId val="368295352"/>
+        <c:axId val="829221048"/>
         <c:scaling>
           <c:orientation val="minMax"/>
         </c:scaling>
@@ -29340,7 +29926,7 @@
             <a:endParaRPr lang="es-MX"/>
           </a:p>
         </c:txPr>
-        <c:crossAx val="368298488"/>
+        <c:crossAx val="404561008"/>
         <c:crosses val="autoZero"/>
         <c:auto val="1"/>
         <c:lblAlgn val="ctr"/>
@@ -29348,7 +29934,7 @@
         <c:noMultiLvlLbl val="0"/>
       </c:catAx>
       <c:valAx>
-        <c:axId val="368298488"/>
+        <c:axId val="404561008"/>
         <c:scaling>
           <c:orientation val="minMax"/>
         </c:scaling>
@@ -29409,7 +29995,7 @@
             <a:endParaRPr lang="es-MX"/>
           </a:p>
         </c:txPr>
-        <c:crossAx val="368295352"/>
+        <c:crossAx val="829221048"/>
         <c:crosses val="autoZero"/>
         <c:crossBetween val="between"/>
       </c:valAx>
@@ -32794,7 +33380,7 @@
 </file>
 
 <file path=customXml/itemProps1.xml><?xml version="1.0" encoding="utf-8"?>
-<ds:datastoreItem xmlns:ds="http://schemas.openxmlformats.org/officeDocument/2006/customXml" ds:itemID="{FD0E8FDB-1674-4E51-941A-FF0D21901C78}">
+<ds:datastoreItem xmlns:ds="http://schemas.openxmlformats.org/officeDocument/2006/customXml" ds:itemID="{F9301689-91F7-44DE-B0BA-58890FDCCDB2}">
   <ds:schemaRefs>
     <ds:schemaRef ds:uri="http://schemas.openxmlformats.org/officeDocument/2006/bibliography"/>
   </ds:schemaRefs>

</xml_diff>